<commit_message>
All the files for Phase II
</commit_message>
<xml_diff>
--- a/Data Type.docx
+++ b/Data Type.docx
@@ -1,7 +1,122 @@
 
 <file path=word/document.xml><?xml version="1.0" encoding="utf-8"?>
-<w:document xmlns:wpc="http://schemas.microsoft.com/office/word/2010/wordprocessingCanvas" xmlns:cx="http://schemas.microsoft.com/office/drawing/2014/chartex" xmlns:mc="http://schemas.openxmlformats.org/markup-compatibility/2006" xmlns:o="urn:schemas-microsoft-com:office:office" xmlns:r="http://schemas.openxmlformats.org/officeDocument/2006/relationships" xmlns:m="http://schemas.openxmlformats.org/officeDocument/2006/math" xmlns:v="urn:schemas-microsoft-com:vml" xmlns:wp14="http://schemas.microsoft.com/office/word/2010/wordprocessingDrawing" xmlns:wp="http://schemas.openxmlformats.org/drawingml/2006/wordprocessingDrawing" xmlns:w10="urn:schemas-microsoft-com:office:word" xmlns:w="http://schemas.openxmlformats.org/wordprocessingml/2006/main" xmlns:w14="http://schemas.microsoft.com/office/word/2010/wordml" xmlns:w15="http://schemas.microsoft.com/office/word/2012/wordml" xmlns:w16se="http://schemas.microsoft.com/office/word/2015/wordml/symex" xmlns:wpg="http://schemas.microsoft.com/office/word/2010/wordprocessingGroup" xmlns:wpi="http://schemas.microsoft.com/office/word/2010/wordprocessingInk" xmlns:wne="http://schemas.microsoft.com/office/word/2006/wordml" xmlns:wps="http://schemas.microsoft.com/office/word/2010/wordprocessingShape" mc:Ignorable="w14 w15 w16se wp14">
+<w:document xmlns:wpc="http://schemas.microsoft.com/office/word/2010/wordprocessingCanvas" xmlns:cx="http://schemas.microsoft.com/office/drawing/2014/chartex" xmlns:cx1="http://schemas.microsoft.com/office/drawing/2015/9/8/chartex" xmlns:cx2="http://schemas.microsoft.com/office/drawing/2015/10/21/chartex" xmlns:cx3="http://schemas.microsoft.com/office/drawing/2016/5/9/chartex" xmlns:cx4="http://schemas.microsoft.com/office/drawing/2016/5/10/chartex" xmlns:cx5="http://schemas.microsoft.com/office/drawing/2016/5/11/chartex" xmlns:cx6="http://schemas.microsoft.com/office/drawing/2016/5/12/chartex" xmlns:cx7="http://schemas.microsoft.com/office/drawing/2016/5/13/chartex" xmlns:cx8="http://schemas.microsoft.com/office/drawing/2016/5/14/chartex" xmlns:mc="http://schemas.openxmlformats.org/markup-compatibility/2006" xmlns:aink="http://schemas.microsoft.com/office/drawing/2016/ink" xmlns:am3d="http://schemas.microsoft.com/office/drawing/2017/model3d" xmlns:o="urn:schemas-microsoft-com:office:office" xmlns:r="http://schemas.openxmlformats.org/officeDocument/2006/relationships" xmlns:m="http://schemas.openxmlformats.org/officeDocument/2006/math" xmlns:v="urn:schemas-microsoft-com:vml" xmlns:wp14="http://schemas.microsoft.com/office/word/2010/wordprocessingDrawing" xmlns:wp="http://schemas.openxmlformats.org/drawingml/2006/wordprocessingDrawing" xmlns:w10="urn:schemas-microsoft-com:office:word" xmlns:w="http://schemas.openxmlformats.org/wordprocessingml/2006/main" xmlns:w14="http://schemas.microsoft.com/office/word/2010/wordml" xmlns:w15="http://schemas.microsoft.com/office/word/2012/wordml" xmlns:w16cid="http://schemas.microsoft.com/office/word/2016/wordml/cid" xmlns:w16se="http://schemas.microsoft.com/office/word/2015/wordml/symex" xmlns:wpg="http://schemas.microsoft.com/office/word/2010/wordprocessingGroup" xmlns:wpi="http://schemas.microsoft.com/office/word/2010/wordprocessingInk" xmlns:wne="http://schemas.microsoft.com/office/word/2006/wordml" xmlns:wps="http://schemas.microsoft.com/office/word/2010/wordprocessingShape" mc:Ignorable="w14 w15 w16se w16cid wp14">
   <w:body>
+    <w:p>
+      <w:r>
+        <w:t>3.1 Explanation for format design</w:t>
+      </w:r>
+    </w:p>
+    <w:p>
+      <w:r>
+        <w:t>Assumption:</w:t>
+      </w:r>
+    </w:p>
+    <w:p>
+      <w:pPr>
+        <w:pStyle w:val="ListParagraph"/>
+        <w:numPr>
+          <w:ilvl w:val="0"/>
+          <w:numId w:val="2"/>
+        </w:numPr>
+      </w:pPr>
+      <w:r>
+        <w:t>Data format for all Employee ID is an integer with length of 9.</w:t>
+      </w:r>
+    </w:p>
+    <w:p>
+      <w:pPr>
+        <w:pStyle w:val="ListParagraph"/>
+        <w:numPr>
+          <w:ilvl w:val="0"/>
+          <w:numId w:val="2"/>
+        </w:numPr>
+      </w:pPr>
+      <w:r>
+        <w:t>Age is an integer without any further restriction.</w:t>
+      </w:r>
+    </w:p>
+    <w:p>
+      <w:pPr>
+        <w:pStyle w:val="ListParagraph"/>
+        <w:numPr>
+          <w:ilvl w:val="0"/>
+          <w:numId w:val="2"/>
+        </w:numPr>
+      </w:pPr>
+      <w:r>
+        <w:t>Salary_rate is a number within [0, 9999999.99].</w:t>
+      </w:r>
+    </w:p>
+    <w:p>
+      <w:pPr>
+        <w:pStyle w:val="ListParagraph"/>
+        <w:numPr>
+          <w:ilvl w:val="0"/>
+          <w:numId w:val="2"/>
+        </w:numPr>
+      </w:pPr>
+      <w:r>
+        <w:t>Event_deposit is a number within [0, 99999.99]. (Max deposit is roughly one hundred thousand dollars.)</w:t>
+      </w:r>
+    </w:p>
+    <w:p>
+      <w:pPr>
+        <w:pStyle w:val="ListParagraph"/>
+        <w:numPr>
+          <w:ilvl w:val="0"/>
+          <w:numId w:val="2"/>
+        </w:numPr>
+      </w:pPr>
+      <w:r>
+        <w:t>Room number is a 4 digits number.</w:t>
+      </w:r>
+    </w:p>
+    <w:p>
+      <w:pPr>
+        <w:pStyle w:val="ListParagraph"/>
+        <w:numPr>
+          <w:ilvl w:val="0"/>
+          <w:numId w:val="2"/>
+        </w:numPr>
+      </w:pPr>
+      <w:r>
+        <w:t>Membership number is a 11 digits number.</w:t>
+      </w:r>
+    </w:p>
+    <w:p>
+      <w:pPr>
+        <w:pStyle w:val="ListParagraph"/>
+        <w:numPr>
+          <w:ilvl w:val="0"/>
+          <w:numId w:val="2"/>
+        </w:numPr>
+      </w:pPr>
+      <w:r>
+        <w:t>Direct bill account is a 20 char-long string.</w:t>
+      </w:r>
+    </w:p>
+    <w:p>
+      <w:pPr>
+        <w:pStyle w:val="ListParagraph"/>
+        <w:numPr>
+          <w:ilvl w:val="0"/>
+          <w:numId w:val="2"/>
+        </w:numPr>
+      </w:pPr>
+      <w:r>
+        <w:t>Length of stay is an integer greater than 0.</w:t>
+      </w:r>
+    </w:p>
+    <w:p>
+      <w:bookmarkStart w:id="0" w:name="_GoBack"/>
+      <w:bookmarkEnd w:id="0"/>
+    </w:p>
+    <w:p>
+      <w:r>
+        <w:t>3.2 Format for Every Relation</w:t>
+      </w:r>
+    </w:p>
     <w:p>
       <w:pPr>
         <w:pStyle w:val="ListParagraph"/>
@@ -95,14 +210,12 @@
             <w:tcW w:w="3117" w:type="dxa"/>
           </w:tcPr>
           <w:p>
-            <w:proofErr w:type="spellStart"/>
             <w:r>
               <w:rPr>
                 <w:u w:val="single"/>
               </w:rPr>
               <w:t>EmployeeID</w:t>
             </w:r>
-            <w:proofErr w:type="spellEnd"/>
           </w:p>
         </w:tc>
         <w:tc>
@@ -158,11 +271,9 @@
             <w:tcW w:w="3117" w:type="dxa"/>
           </w:tcPr>
           <w:p>
-            <w:proofErr w:type="spellStart"/>
             <w:r>
               <w:t>Salary_rate</w:t>
             </w:r>
-            <w:proofErr w:type="spellEnd"/>
           </w:p>
         </w:tc>
         <w:tc>
@@ -285,11 +396,9 @@
             <w:tcW w:w="3117" w:type="dxa"/>
           </w:tcPr>
           <w:p>
-            <w:proofErr w:type="spellStart"/>
             <w:r>
               <w:t>Street_name</w:t>
             </w:r>
-            <w:proofErr w:type="spellEnd"/>
           </w:p>
         </w:tc>
         <w:tc>
@@ -322,11 +431,9 @@
             <w:tcW w:w="3117" w:type="dxa"/>
           </w:tcPr>
           <w:p>
-            <w:proofErr w:type="spellStart"/>
             <w:r>
               <w:t>Street_number</w:t>
             </w:r>
-            <w:proofErr w:type="spellEnd"/>
           </w:p>
         </w:tc>
         <w:tc>
@@ -359,11 +466,9 @@
             <w:tcW w:w="3117" w:type="dxa"/>
           </w:tcPr>
           <w:p>
-            <w:proofErr w:type="spellStart"/>
             <w:r>
               <w:t>Zipcode</w:t>
             </w:r>
-            <w:proofErr w:type="spellEnd"/>
           </w:p>
         </w:tc>
         <w:tc>
@@ -393,11 +498,9 @@
             <w:tcW w:w="3117" w:type="dxa"/>
           </w:tcPr>
           <w:p>
-            <w:proofErr w:type="spellStart"/>
             <w:r>
               <w:t>Event_staff_ID</w:t>
             </w:r>
-            <w:proofErr w:type="spellEnd"/>
           </w:p>
         </w:tc>
         <w:tc>
@@ -518,14 +621,12 @@
             <w:tcW w:w="3117" w:type="dxa"/>
           </w:tcPr>
           <w:p>
-            <w:proofErr w:type="spellStart"/>
             <w:r>
               <w:rPr>
                 <w:u w:val="single"/>
               </w:rPr>
               <w:t>EmployeeID</w:t>
             </w:r>
-            <w:proofErr w:type="spellEnd"/>
           </w:p>
         </w:tc>
         <w:tc>
@@ -705,14 +806,12 @@
             <w:tcW w:w="3117" w:type="dxa"/>
           </w:tcPr>
           <w:p>
-            <w:proofErr w:type="spellStart"/>
             <w:r>
               <w:rPr>
                 <w:u w:val="single"/>
               </w:rPr>
               <w:t>EmployeeID</w:t>
             </w:r>
-            <w:proofErr w:type="spellEnd"/>
           </w:p>
         </w:tc>
         <w:tc>
@@ -739,23 +838,19 @@
             <w:tcW w:w="3117" w:type="dxa"/>
           </w:tcPr>
           <w:p>
-            <w:proofErr w:type="spellStart"/>
             <w:r>
               <w:t>Concierge_experience_year</w:t>
             </w:r>
-            <w:proofErr w:type="spellEnd"/>
-          </w:p>
-        </w:tc>
-        <w:tc>
-          <w:tcPr>
-            <w:tcW w:w="3117" w:type="dxa"/>
-          </w:tcPr>
-          <w:p>
-            <w:proofErr w:type="spellStart"/>
+          </w:p>
+        </w:tc>
+        <w:tc>
+          <w:tcPr>
+            <w:tcW w:w="3117" w:type="dxa"/>
+          </w:tcPr>
+          <w:p>
             <w:r>
               <w:t>Interger</w:t>
             </w:r>
-            <w:proofErr w:type="spellEnd"/>
           </w:p>
         </w:tc>
       </w:tr>
@@ -867,14 +962,12 @@
             <w:tcW w:w="3117" w:type="dxa"/>
           </w:tcPr>
           <w:p>
-            <w:proofErr w:type="spellStart"/>
             <w:r>
               <w:rPr>
                 <w:u w:val="single"/>
               </w:rPr>
               <w:t>EmployeeID</w:t>
             </w:r>
-            <w:proofErr w:type="spellEnd"/>
           </w:p>
         </w:tc>
         <w:tc>
@@ -901,23 +994,19 @@
             <w:tcW w:w="3117" w:type="dxa"/>
           </w:tcPr>
           <w:p>
-            <w:proofErr w:type="spellStart"/>
             <w:r>
               <w:t>Housekeeping_experience_year</w:t>
             </w:r>
-            <w:proofErr w:type="spellEnd"/>
-          </w:p>
-        </w:tc>
-        <w:tc>
-          <w:tcPr>
-            <w:tcW w:w="3117" w:type="dxa"/>
-          </w:tcPr>
-          <w:p>
-            <w:proofErr w:type="spellStart"/>
+          </w:p>
+        </w:tc>
+        <w:tc>
+          <w:tcPr>
+            <w:tcW w:w="3117" w:type="dxa"/>
+          </w:tcPr>
+          <w:p>
             <w:r>
               <w:t>Interger</w:t>
             </w:r>
-            <w:proofErr w:type="spellEnd"/>
           </w:p>
         </w:tc>
       </w:tr>
@@ -959,6 +1048,7 @@
                 <w:sz w:val="24"/>
                 <w:szCs w:val="24"/>
               </w:rPr>
+              <w:lastRenderedPageBreak/>
               <w:t>Relation Name</w:t>
             </w:r>
           </w:p>
@@ -1029,14 +1119,12 @@
             <w:tcW w:w="3117" w:type="dxa"/>
           </w:tcPr>
           <w:p>
-            <w:proofErr w:type="spellStart"/>
             <w:r>
               <w:rPr>
                 <w:u w:val="single"/>
               </w:rPr>
               <w:t>EmployeeID</w:t>
             </w:r>
-            <w:proofErr w:type="spellEnd"/>
           </w:p>
         </w:tc>
         <w:tc>
@@ -1177,26 +1265,22 @@
             <w:pPr>
               <w:jc w:val="center"/>
             </w:pPr>
-            <w:proofErr w:type="spellStart"/>
             <w:r>
               <w:t>Tech_support</w:t>
             </w:r>
-            <w:proofErr w:type="spellEnd"/>
-          </w:p>
-        </w:tc>
-        <w:tc>
-          <w:tcPr>
-            <w:tcW w:w="3117" w:type="dxa"/>
-          </w:tcPr>
-          <w:p>
-            <w:proofErr w:type="spellStart"/>
+          </w:p>
+        </w:tc>
+        <w:tc>
+          <w:tcPr>
+            <w:tcW w:w="3117" w:type="dxa"/>
+          </w:tcPr>
+          <w:p>
             <w:r>
               <w:rPr>
                 <w:u w:val="single"/>
               </w:rPr>
               <w:t>EmployeeID</w:t>
             </w:r>
-            <w:proofErr w:type="spellEnd"/>
           </w:p>
         </w:tc>
         <w:tc>
@@ -1223,11 +1307,9 @@
             <w:tcW w:w="3117" w:type="dxa"/>
           </w:tcPr>
           <w:p>
-            <w:proofErr w:type="spellStart"/>
             <w:r>
               <w:t>Tech_support_licence</w:t>
             </w:r>
-            <w:proofErr w:type="spellEnd"/>
           </w:p>
         </w:tc>
         <w:tc>
@@ -1349,14 +1431,12 @@
             <w:tcW w:w="3117" w:type="dxa"/>
           </w:tcPr>
           <w:p>
-            <w:proofErr w:type="spellStart"/>
             <w:r>
               <w:rPr>
                 <w:u w:val="single"/>
               </w:rPr>
               <w:t>EmployeeID</w:t>
             </w:r>
-            <w:proofErr w:type="spellEnd"/>
           </w:p>
         </w:tc>
         <w:tc>
@@ -1501,14 +1581,12 @@
             <w:tcW w:w="3117" w:type="dxa"/>
           </w:tcPr>
           <w:p>
-            <w:proofErr w:type="spellStart"/>
             <w:r>
               <w:rPr>
                 <w:u w:val="single"/>
               </w:rPr>
               <w:t>EmployeeID</w:t>
             </w:r>
-            <w:proofErr w:type="spellEnd"/>
           </w:p>
         </w:tc>
         <w:tc>
@@ -1631,14 +1709,12 @@
             <w:tcW w:w="3117" w:type="dxa"/>
           </w:tcPr>
           <w:p>
-            <w:proofErr w:type="spellStart"/>
             <w:r>
               <w:rPr>
                 <w:u w:val="single"/>
               </w:rPr>
               <w:t>EmployeeID</w:t>
             </w:r>
-            <w:proofErr w:type="spellEnd"/>
           </w:p>
         </w:tc>
         <w:tc>
@@ -1665,11 +1741,9 @@
             <w:tcW w:w="3117" w:type="dxa"/>
           </w:tcPr>
           <w:p>
-            <w:proofErr w:type="spellStart"/>
             <w:r>
               <w:t>Accountant_licence</w:t>
             </w:r>
-            <w:proofErr w:type="spellEnd"/>
           </w:p>
         </w:tc>
         <w:tc>
@@ -1788,26 +1862,21 @@
             <w:tcW w:w="3117" w:type="dxa"/>
           </w:tcPr>
           <w:p>
-            <w:proofErr w:type="spellStart"/>
             <w:r>
               <w:rPr>
                 <w:u w:val="single"/>
               </w:rPr>
               <w:t>Event_ID</w:t>
             </w:r>
-            <w:proofErr w:type="spellEnd"/>
-          </w:p>
-        </w:tc>
-        <w:tc>
-          <w:tcPr>
-            <w:tcW w:w="3117" w:type="dxa"/>
-          </w:tcPr>
-          <w:p>
-            <w:r>
-              <w:t>Numeric(4</w:t>
-            </w:r>
-            <w:r>
-              <w:t>,0)</w:t>
+          </w:p>
+        </w:tc>
+        <w:tc>
+          <w:tcPr>
+            <w:tcW w:w="3117" w:type="dxa"/>
+          </w:tcPr>
+          <w:p>
+            <w:r>
+              <w:t>Numeric(4,0)</w:t>
             </w:r>
           </w:p>
         </w:tc>
@@ -1825,20 +1894,18 @@
             <w:tcW w:w="3117" w:type="dxa"/>
           </w:tcPr>
           <w:p>
-            <w:proofErr w:type="spellStart"/>
             <w:r>
               <w:t>Event_date</w:t>
             </w:r>
-            <w:proofErr w:type="spellEnd"/>
-          </w:p>
-        </w:tc>
-        <w:tc>
-          <w:tcPr>
-            <w:tcW w:w="3117" w:type="dxa"/>
-          </w:tcPr>
-          <w:p>
-            <w:r>
-              <w:t>MM/DD/YYYY</w:t>
+          </w:p>
+        </w:tc>
+        <w:tc>
+          <w:tcPr>
+            <w:tcW w:w="3117" w:type="dxa"/>
+          </w:tcPr>
+          <w:p>
+            <w:r>
+              <w:t>MM/DD/YYYY, STRING = 10 CHARS</w:t>
             </w:r>
           </w:p>
         </w:tc>
@@ -1856,26 +1923,19 @@
             <w:tcW w:w="3117" w:type="dxa"/>
           </w:tcPr>
           <w:p>
-            <w:proofErr w:type="spellStart"/>
             <w:r>
               <w:t>Event_time</w:t>
             </w:r>
-            <w:proofErr w:type="spellEnd"/>
-          </w:p>
-        </w:tc>
-        <w:tc>
-          <w:tcPr>
-            <w:tcW w:w="3117" w:type="dxa"/>
-          </w:tcPr>
-          <w:p>
-            <w:r>
-              <w:t>HH-mm-</w:t>
-            </w:r>
-            <w:proofErr w:type="spellStart"/>
-            <w:r>
-              <w:t>ss</w:t>
-            </w:r>
-            <w:proofErr w:type="spellEnd"/>
+          </w:p>
+        </w:tc>
+        <w:tc>
+          <w:tcPr>
+            <w:tcW w:w="3117" w:type="dxa"/>
+          </w:tcPr>
+          <w:p>
+            <w:r>
+              <w:t>hh-mm-ss, string = 8 chars</w:t>
+            </w:r>
           </w:p>
         </w:tc>
       </w:tr>
@@ -1892,29 +1952,18 @@
             <w:tcW w:w="3117" w:type="dxa"/>
           </w:tcPr>
           <w:p>
-            <w:proofErr w:type="spellStart"/>
-            <w:r>
-              <w:rPr>
-                <w:color w:val="FF0000"/>
-              </w:rPr>
-              <w:t>Event_m</w:t>
-            </w:r>
-            <w:r>
-              <w:rPr>
-                <w:color w:val="FF0000"/>
-              </w:rPr>
-              <w:t>anager_ID</w:t>
-            </w:r>
-            <w:proofErr w:type="spellEnd"/>
-          </w:p>
-        </w:tc>
-        <w:tc>
-          <w:tcPr>
-            <w:tcW w:w="3117" w:type="dxa"/>
-          </w:tcPr>
-          <w:p>
-            <w:r>
-              <w:t>String=6</w:t>
+            <w:r>
+              <w:t>Event_manager_ID</w:t>
+            </w:r>
+          </w:p>
+        </w:tc>
+        <w:tc>
+          <w:tcPr>
+            <w:tcW w:w="3117" w:type="dxa"/>
+          </w:tcPr>
+          <w:p>
+            <w:r>
+              <w:t>Numeric(9,0)</w:t>
             </w:r>
           </w:p>
         </w:tc>
@@ -1932,26 +1981,18 @@
             <w:tcW w:w="3117" w:type="dxa"/>
           </w:tcPr>
           <w:p>
-            <w:proofErr w:type="spellStart"/>
             <w:r>
               <w:t>Event_deposit</w:t>
             </w:r>
-            <w:proofErr w:type="spellEnd"/>
-          </w:p>
-        </w:tc>
-        <w:tc>
-          <w:tcPr>
-            <w:tcW w:w="3117" w:type="dxa"/>
-          </w:tcPr>
-          <w:p>
-            <w:r>
-              <w:t>Numeric(</w:t>
-            </w:r>
-            <w:r>
-              <w:t>7</w:t>
-            </w:r>
-            <w:r>
-              <w:t>,2)</w:t>
+          </w:p>
+        </w:tc>
+        <w:tc>
+          <w:tcPr>
+            <w:tcW w:w="3117" w:type="dxa"/>
+          </w:tcPr>
+          <w:p>
+            <w:r>
+              <w:t>Numeric(7,2)</w:t>
             </w:r>
           </w:p>
         </w:tc>
@@ -2058,23 +2099,18 @@
             <w:tcW w:w="3117" w:type="dxa"/>
           </w:tcPr>
           <w:p>
-            <w:proofErr w:type="spellStart"/>
             <w:r>
               <w:t>CustomerID</w:t>
             </w:r>
-            <w:proofErr w:type="spellEnd"/>
-          </w:p>
-        </w:tc>
-        <w:tc>
-          <w:tcPr>
-            <w:tcW w:w="3117" w:type="dxa"/>
-          </w:tcPr>
-          <w:p>
-            <w:r>
-              <w:t>Numeric(6</w:t>
-            </w:r>
-            <w:r>
-              <w:t>,0)</w:t>
+          </w:p>
+        </w:tc>
+        <w:tc>
+          <w:tcPr>
+            <w:tcW w:w="3117" w:type="dxa"/>
+          </w:tcPr>
+          <w:p>
+            <w:r>
+              <w:t>Numeric(6,0)</w:t>
             </w:r>
           </w:p>
         </w:tc>
@@ -2181,11 +2217,9 @@
             <w:tcW w:w="3117" w:type="dxa"/>
           </w:tcPr>
           <w:p>
-            <w:proofErr w:type="spellStart"/>
             <w:r>
               <w:t>CustomerID</w:t>
             </w:r>
-            <w:proofErr w:type="spellEnd"/>
           </w:p>
         </w:tc>
         <w:tc>
@@ -2302,11 +2336,9 @@
             <w:tcW w:w="3117" w:type="dxa"/>
           </w:tcPr>
           <w:p>
-            <w:proofErr w:type="spellStart"/>
             <w:r>
               <w:t>CustomerID</w:t>
             </w:r>
-            <w:proofErr w:type="spellEnd"/>
           </w:p>
         </w:tc>
         <w:tc>
@@ -2344,7 +2376,7 @@
           </w:tcPr>
           <w:p>
             <w:r>
-              <w:t>MM/DD/YYYY</w:t>
+              <w:t>MM/DD/YYYY, STRING = 10 CHARS</w:t>
             </w:r>
           </w:p>
         </w:tc>
@@ -2362,11 +2394,9 @@
             <w:tcW w:w="3117" w:type="dxa"/>
           </w:tcPr>
           <w:p>
-            <w:proofErr w:type="spellStart"/>
             <w:r>
               <w:t>Individual_name</w:t>
             </w:r>
-            <w:proofErr w:type="spellEnd"/>
           </w:p>
         </w:tc>
         <w:tc>
@@ -2393,11 +2423,9 @@
             <w:tcW w:w="3117" w:type="dxa"/>
           </w:tcPr>
           <w:p>
-            <w:proofErr w:type="spellStart"/>
             <w:r>
               <w:t>Individual_sex</w:t>
             </w:r>
-            <w:proofErr w:type="spellEnd"/>
           </w:p>
         </w:tc>
         <w:tc>
@@ -2518,14 +2546,12 @@
                 <w:u w:val="single"/>
               </w:rPr>
             </w:pPr>
-            <w:proofErr w:type="spellStart"/>
             <w:r>
               <w:rPr>
                 <w:u w:val="single"/>
               </w:rPr>
               <w:t>Membership_number</w:t>
             </w:r>
-            <w:proofErr w:type="spellEnd"/>
           </w:p>
         </w:tc>
         <w:tc>
@@ -2647,26 +2673,21 @@
                 <w:u w:val="single"/>
               </w:rPr>
             </w:pPr>
-            <w:proofErr w:type="spellStart"/>
             <w:r>
               <w:rPr>
                 <w:u w:val="single"/>
               </w:rPr>
               <w:t>Room_number</w:t>
             </w:r>
-            <w:proofErr w:type="spellEnd"/>
-          </w:p>
-        </w:tc>
-        <w:tc>
-          <w:tcPr>
-            <w:tcW w:w="3117" w:type="dxa"/>
-          </w:tcPr>
-          <w:p>
-            <w:r>
-              <w:t>Numeric(4</w:t>
-            </w:r>
-            <w:r>
-              <w:t>,0)</w:t>
+          </w:p>
+        </w:tc>
+        <w:tc>
+          <w:tcPr>
+            <w:tcW w:w="3117" w:type="dxa"/>
+          </w:tcPr>
+          <w:p>
+            <w:r>
+              <w:t>Numeric(4,0)</w:t>
             </w:r>
           </w:p>
         </w:tc>
@@ -2684,11 +2705,9 @@
             <w:tcW w:w="3117" w:type="dxa"/>
           </w:tcPr>
           <w:p>
-            <w:proofErr w:type="spellStart"/>
             <w:r>
               <w:t>Bed_type</w:t>
             </w:r>
-            <w:proofErr w:type="spellEnd"/>
           </w:p>
         </w:tc>
         <w:tc>
@@ -2715,11 +2734,9 @@
             <w:tcW w:w="3117" w:type="dxa"/>
           </w:tcPr>
           <w:p>
-            <w:proofErr w:type="spellStart"/>
             <w:r>
               <w:t>Room_type</w:t>
             </w:r>
-            <w:proofErr w:type="spellEnd"/>
           </w:p>
         </w:tc>
         <w:tc>
@@ -2746,11 +2763,9 @@
             <w:tcW w:w="3117" w:type="dxa"/>
           </w:tcPr>
           <w:p>
-            <w:proofErr w:type="spellStart"/>
             <w:r>
               <w:t>Per_night_price</w:t>
             </w:r>
-            <w:proofErr w:type="spellEnd"/>
           </w:p>
         </w:tc>
         <w:tc>
@@ -2867,14 +2882,12 @@
             <w:tcW w:w="3117" w:type="dxa"/>
           </w:tcPr>
           <w:p>
-            <w:proofErr w:type="spellStart"/>
             <w:r>
               <w:rPr>
                 <w:u w:val="single"/>
               </w:rPr>
               <w:t>EmployeeID</w:t>
             </w:r>
-            <w:proofErr w:type="spellEnd"/>
           </w:p>
         </w:tc>
         <w:tc>
@@ -2901,11 +2914,9 @@
             <w:tcW w:w="3117" w:type="dxa"/>
           </w:tcPr>
           <w:p>
-            <w:proofErr w:type="spellStart"/>
             <w:r>
               <w:t>Room_number</w:t>
             </w:r>
-            <w:proofErr w:type="spellEnd"/>
           </w:p>
         </w:tc>
         <w:tc>
@@ -2943,7 +2954,7 @@
           </w:tcPr>
           <w:p>
             <w:r>
-              <w:t>MM/DD/YYYY</w:t>
+              <w:t>MM/DD/YYYY, STRING = 10 CHARS</w:t>
             </w:r>
           </w:p>
         </w:tc>
@@ -2971,19 +2982,9 @@
             <w:tcW w:w="3117" w:type="dxa"/>
           </w:tcPr>
           <w:p>
-            <w:proofErr w:type="spellStart"/>
-            <w:r>
-              <w:t>hh</w:t>
-            </w:r>
-            <w:proofErr w:type="spellEnd"/>
-            <w:r>
-              <w:t>-mm-</w:t>
-            </w:r>
-            <w:proofErr w:type="spellStart"/>
-            <w:r>
-              <w:t>ss</w:t>
-            </w:r>
-            <w:proofErr w:type="spellEnd"/>
+            <w:r>
+              <w:t>hh-mm-ss, string = 8 chars</w:t>
+            </w:r>
           </w:p>
         </w:tc>
       </w:tr>
@@ -3025,7 +3026,6 @@
                 <w:sz w:val="24"/>
                 <w:szCs w:val="24"/>
               </w:rPr>
-              <w:lastRenderedPageBreak/>
               <w:t>Relation Name</w:t>
             </w:r>
           </w:p>
@@ -3091,23 +3091,19 @@
             <w:pPr>
               <w:jc w:val="center"/>
             </w:pPr>
-            <w:proofErr w:type="spellStart"/>
             <w:r>
               <w:t>Check_out_bill</w:t>
             </w:r>
-            <w:proofErr w:type="spellEnd"/>
-          </w:p>
-        </w:tc>
-        <w:tc>
-          <w:tcPr>
-            <w:tcW w:w="3117" w:type="dxa"/>
-          </w:tcPr>
-          <w:p>
-            <w:proofErr w:type="spellStart"/>
+          </w:p>
+        </w:tc>
+        <w:tc>
+          <w:tcPr>
+            <w:tcW w:w="3117" w:type="dxa"/>
+          </w:tcPr>
+          <w:p>
             <w:r>
               <w:t>Room_number</w:t>
             </w:r>
-            <w:proofErr w:type="spellEnd"/>
           </w:p>
         </w:tc>
         <w:tc>
@@ -3134,11 +3130,9 @@
             <w:tcW w:w="3117" w:type="dxa"/>
           </w:tcPr>
           <w:p>
-            <w:proofErr w:type="spellStart"/>
             <w:r>
               <w:t>CustomerID</w:t>
             </w:r>
-            <w:proofErr w:type="spellEnd"/>
           </w:p>
         </w:tc>
         <w:tc>
@@ -3165,11 +3159,9 @@
             <w:tcW w:w="3117" w:type="dxa"/>
           </w:tcPr>
           <w:p>
-            <w:proofErr w:type="spellStart"/>
             <w:r>
               <w:t>Check_out_bill_amount</w:t>
             </w:r>
-            <w:proofErr w:type="spellEnd"/>
           </w:p>
         </w:tc>
         <w:tc>
@@ -3196,20 +3188,18 @@
             <w:tcW w:w="3117" w:type="dxa"/>
           </w:tcPr>
           <w:p>
-            <w:proofErr w:type="spellStart"/>
             <w:r>
               <w:t>Check_out_bill_issued_date</w:t>
             </w:r>
-            <w:proofErr w:type="spellEnd"/>
-          </w:p>
-        </w:tc>
-        <w:tc>
-          <w:tcPr>
-            <w:tcW w:w="3117" w:type="dxa"/>
-          </w:tcPr>
-          <w:p>
-            <w:r>
-              <w:t>MM/DD/YYYY</w:t>
+          </w:p>
+        </w:tc>
+        <w:tc>
+          <w:tcPr>
+            <w:tcW w:w="3117" w:type="dxa"/>
+          </w:tcPr>
+          <w:p>
+            <w:r>
+              <w:t>MM/DD/YYYY, STRING = 10 CHARS</w:t>
             </w:r>
           </w:p>
         </w:tc>
@@ -3227,20 +3217,18 @@
             <w:tcW w:w="3117" w:type="dxa"/>
           </w:tcPr>
           <w:p>
-            <w:proofErr w:type="spellStart"/>
             <w:r>
               <w:t>Check_in_date</w:t>
             </w:r>
-            <w:proofErr w:type="spellEnd"/>
-          </w:p>
-        </w:tc>
-        <w:tc>
-          <w:tcPr>
-            <w:tcW w:w="3117" w:type="dxa"/>
-          </w:tcPr>
-          <w:p>
-            <w:r>
-              <w:t>MM/DD/YYYY</w:t>
+          </w:p>
+        </w:tc>
+        <w:tc>
+          <w:tcPr>
+            <w:tcW w:w="3117" w:type="dxa"/>
+          </w:tcPr>
+          <w:p>
+            <w:r>
+              <w:t>MM/DD/YYYY, STRING = 10 CHARS</w:t>
             </w:r>
           </w:p>
         </w:tc>
@@ -3258,20 +3246,18 @@
             <w:tcW w:w="3117" w:type="dxa"/>
           </w:tcPr>
           <w:p>
-            <w:proofErr w:type="spellStart"/>
             <w:r>
               <w:t>Check_out_date</w:t>
             </w:r>
-            <w:proofErr w:type="spellEnd"/>
-          </w:p>
-        </w:tc>
-        <w:tc>
-          <w:tcPr>
-            <w:tcW w:w="3117" w:type="dxa"/>
-          </w:tcPr>
-          <w:p>
-            <w:r>
-              <w:t>MM/DD/YYYY</w:t>
+          </w:p>
+        </w:tc>
+        <w:tc>
+          <w:tcPr>
+            <w:tcW w:w="3117" w:type="dxa"/>
+          </w:tcPr>
+          <w:p>
+            <w:r>
+              <w:t>MM/DD/YYYY, STRING = 10 CHARS</w:t>
             </w:r>
           </w:p>
         </w:tc>
@@ -3384,11 +3370,9 @@
             <w:tcW w:w="3117" w:type="dxa"/>
           </w:tcPr>
           <w:p>
-            <w:proofErr w:type="spellStart"/>
             <w:r>
               <w:t>CustomerID</w:t>
             </w:r>
-            <w:proofErr w:type="spellEnd"/>
           </w:p>
         </w:tc>
         <w:tc>
@@ -3415,14 +3399,12 @@
             <w:tcW w:w="3117" w:type="dxa"/>
           </w:tcPr>
           <w:p>
-            <w:proofErr w:type="spellStart"/>
             <w:r>
               <w:rPr>
                 <w:u w:val="single"/>
               </w:rPr>
               <w:t>Membership_number</w:t>
             </w:r>
-            <w:proofErr w:type="spellEnd"/>
           </w:p>
         </w:tc>
         <w:tc>
@@ -3432,168 +3414,6 @@
           <w:p>
             <w:r>
               <w:t>Numeric(11,0)</w:t>
-            </w:r>
-          </w:p>
-        </w:tc>
-      </w:tr>
-    </w:tbl>
-    <w:p>
-      <w:pPr>
-        <w:pStyle w:val="ListParagraph"/>
-        <w:numPr>
-          <w:ilvl w:val="0"/>
-          <w:numId w:val="1"/>
-        </w:numPr>
-      </w:pPr>
-      <w:bookmarkStart w:id="0" w:name="_GoBack"/>
-      <w:bookmarkEnd w:id="0"/>
-    </w:p>
-    <w:tbl>
-      <w:tblPr>
-        <w:tblStyle w:val="TableGrid"/>
-        <w:tblW w:w="0" w:type="auto"/>
-        <w:tblLook w:val="04A0" w:firstRow="1" w:lastRow="0" w:firstColumn="1" w:lastColumn="0" w:noHBand="0" w:noVBand="1"/>
-      </w:tblPr>
-      <w:tblGrid>
-        <w:gridCol w:w="3116"/>
-        <w:gridCol w:w="3117"/>
-        <w:gridCol w:w="3117"/>
-      </w:tblGrid>
-      <w:tr>
-        <w:tc>
-          <w:tcPr>
-            <w:tcW w:w="3116" w:type="dxa"/>
-          </w:tcPr>
-          <w:p>
-            <w:pPr>
-              <w:rPr>
-                <w:sz w:val="24"/>
-                <w:szCs w:val="24"/>
-              </w:rPr>
-            </w:pPr>
-            <w:r>
-              <w:rPr>
-                <w:sz w:val="24"/>
-                <w:szCs w:val="24"/>
-              </w:rPr>
-              <w:t>Relation Name</w:t>
-            </w:r>
-          </w:p>
-        </w:tc>
-        <w:tc>
-          <w:tcPr>
-            <w:tcW w:w="3117" w:type="dxa"/>
-          </w:tcPr>
-          <w:p>
-            <w:pPr>
-              <w:rPr>
-                <w:sz w:val="24"/>
-                <w:szCs w:val="24"/>
-              </w:rPr>
-            </w:pPr>
-            <w:r>
-              <w:rPr>
-                <w:sz w:val="24"/>
-                <w:szCs w:val="24"/>
-              </w:rPr>
-              <w:t>Attributes</w:t>
-            </w:r>
-          </w:p>
-        </w:tc>
-        <w:tc>
-          <w:tcPr>
-            <w:tcW w:w="3117" w:type="dxa"/>
-          </w:tcPr>
-          <w:p>
-            <w:pPr>
-              <w:rPr>
-                <w:sz w:val="24"/>
-                <w:szCs w:val="24"/>
-              </w:rPr>
-            </w:pPr>
-            <w:r>
-              <w:rPr>
-                <w:sz w:val="24"/>
-                <w:szCs w:val="24"/>
-              </w:rPr>
-              <w:t>Data Type</w:t>
-            </w:r>
-          </w:p>
-        </w:tc>
-      </w:tr>
-      <w:tr>
-        <w:tc>
-          <w:tcPr>
-            <w:tcW w:w="3116" w:type="dxa"/>
-            <w:vMerge w:val="restart"/>
-          </w:tcPr>
-          <w:p>
-            <w:pPr>
-              <w:jc w:val="center"/>
-            </w:pPr>
-          </w:p>
-          <w:p>
-            <w:pPr>
-              <w:jc w:val="center"/>
-            </w:pPr>
-            <w:r>
-              <w:t>Holds</w:t>
-            </w:r>
-          </w:p>
-        </w:tc>
-        <w:tc>
-          <w:tcPr>
-            <w:tcW w:w="3117" w:type="dxa"/>
-          </w:tcPr>
-          <w:p>
-            <w:proofErr w:type="spellStart"/>
-            <w:r>
-              <w:t>CustomerID</w:t>
-            </w:r>
-            <w:proofErr w:type="spellEnd"/>
-          </w:p>
-        </w:tc>
-        <w:tc>
-          <w:tcPr>
-            <w:tcW w:w="3117" w:type="dxa"/>
-          </w:tcPr>
-          <w:p>
-            <w:r>
-              <w:t>Numeric(6,0)</w:t>
-            </w:r>
-          </w:p>
-        </w:tc>
-      </w:tr>
-      <w:tr>
-        <w:tc>
-          <w:tcPr>
-            <w:tcW w:w="3116" w:type="dxa"/>
-            <w:vMerge/>
-          </w:tcPr>
-          <w:p/>
-        </w:tc>
-        <w:tc>
-          <w:tcPr>
-            <w:tcW w:w="3117" w:type="dxa"/>
-          </w:tcPr>
-          <w:p>
-            <w:proofErr w:type="spellStart"/>
-            <w:r>
-              <w:rPr>
-                <w:u w:val="single"/>
-              </w:rPr>
-              <w:t>Event_ID</w:t>
-            </w:r>
-            <w:proofErr w:type="spellEnd"/>
-          </w:p>
-        </w:tc>
-        <w:tc>
-          <w:tcPr>
-            <w:tcW w:w="3117" w:type="dxa"/>
-          </w:tcPr>
-          <w:p>
-            <w:r>
-              <w:t>Numeric(4,0)</w:t>
             </w:r>
           </w:p>
         </w:tc>
@@ -3691,123 +3511,56 @@
             <w:pPr>
               <w:jc w:val="center"/>
             </w:pPr>
-            <w:r>
-              <w:t>Serve</w:t>
-            </w:r>
-          </w:p>
-        </w:tc>
-        <w:tc>
-          <w:tcPr>
-            <w:tcW w:w="3117" w:type="dxa"/>
-          </w:tcPr>
-          <w:p>
-            <w:proofErr w:type="spellStart"/>
+          </w:p>
+          <w:p>
+            <w:pPr>
+              <w:jc w:val="center"/>
+            </w:pPr>
+            <w:r>
+              <w:t>Holds</w:t>
+            </w:r>
+          </w:p>
+        </w:tc>
+        <w:tc>
+          <w:tcPr>
+            <w:tcW w:w="3117" w:type="dxa"/>
+          </w:tcPr>
+          <w:p>
+            <w:r>
+              <w:t>CustomerID</w:t>
+            </w:r>
+          </w:p>
+        </w:tc>
+        <w:tc>
+          <w:tcPr>
+            <w:tcW w:w="3117" w:type="dxa"/>
+          </w:tcPr>
+          <w:p>
+            <w:r>
+              <w:t>Numeric(6,0)</w:t>
+            </w:r>
+          </w:p>
+        </w:tc>
+      </w:tr>
+      <w:tr>
+        <w:tc>
+          <w:tcPr>
+            <w:tcW w:w="3116" w:type="dxa"/>
+            <w:vMerge/>
+          </w:tcPr>
+          <w:p/>
+        </w:tc>
+        <w:tc>
+          <w:tcPr>
+            <w:tcW w:w="3117" w:type="dxa"/>
+          </w:tcPr>
+          <w:p>
             <w:r>
               <w:rPr>
                 <w:u w:val="single"/>
               </w:rPr>
               <w:t>Event_ID</w:t>
             </w:r>
-            <w:proofErr w:type="spellEnd"/>
-          </w:p>
-        </w:tc>
-        <w:tc>
-          <w:tcPr>
-            <w:tcW w:w="3117" w:type="dxa"/>
-          </w:tcPr>
-          <w:p>
-            <w:r>
-              <w:t>Numeric(4,0)</w:t>
-            </w:r>
-          </w:p>
-        </w:tc>
-      </w:tr>
-      <w:tr>
-        <w:tc>
-          <w:tcPr>
-            <w:tcW w:w="3116" w:type="dxa"/>
-            <w:vMerge/>
-          </w:tcPr>
-          <w:p/>
-        </w:tc>
-        <w:tc>
-          <w:tcPr>
-            <w:tcW w:w="3117" w:type="dxa"/>
-          </w:tcPr>
-          <w:p>
-            <w:proofErr w:type="spellStart"/>
-            <w:r>
-              <w:rPr>
-                <w:u w:val="single"/>
-              </w:rPr>
-              <w:t>EmployeeID</w:t>
-            </w:r>
-            <w:proofErr w:type="spellEnd"/>
-          </w:p>
-        </w:tc>
-        <w:tc>
-          <w:tcPr>
-            <w:tcW w:w="3117" w:type="dxa"/>
-          </w:tcPr>
-          <w:p>
-            <w:r>
-              <w:t>Numeric(9,0)</w:t>
-            </w:r>
-          </w:p>
-        </w:tc>
-      </w:tr>
-      <w:tr>
-        <w:tc>
-          <w:tcPr>
-            <w:tcW w:w="3116" w:type="dxa"/>
-            <w:vMerge/>
-          </w:tcPr>
-          <w:p/>
-        </w:tc>
-        <w:tc>
-          <w:tcPr>
-            <w:tcW w:w="3117" w:type="dxa"/>
-          </w:tcPr>
-          <w:p>
-            <w:proofErr w:type="spellStart"/>
-            <w:r>
-              <w:t>On_call_speaker</w:t>
-            </w:r>
-            <w:proofErr w:type="spellEnd"/>
-          </w:p>
-        </w:tc>
-        <w:tc>
-          <w:tcPr>
-            <w:tcW w:w="3117" w:type="dxa"/>
-          </w:tcPr>
-          <w:p>
-            <w:r>
-              <w:t>String&lt;=20</w:t>
-            </w:r>
-          </w:p>
-        </w:tc>
-      </w:tr>
-      <w:tr>
-        <w:tc>
-          <w:tcPr>
-            <w:tcW w:w="3116" w:type="dxa"/>
-            <w:vMerge/>
-          </w:tcPr>
-          <w:p/>
-        </w:tc>
-        <w:tc>
-          <w:tcPr>
-            <w:tcW w:w="3117" w:type="dxa"/>
-          </w:tcPr>
-          <w:p>
-            <w:r>
-              <w:t>On-</w:t>
-            </w:r>
-            <w:proofErr w:type="spellStart"/>
-            <w:r>
-              <w:t>call_number</w:t>
-            </w:r>
-            <w:proofErr w:type="spellEnd"/>
           </w:p>
         </w:tc>
         <w:tc>
@@ -3914,42 +3667,31 @@
             <w:pPr>
               <w:jc w:val="center"/>
             </w:pPr>
-          </w:p>
-          <w:p>
-            <w:pPr>
-              <w:jc w:val="center"/>
-            </w:pPr>
-          </w:p>
-          <w:p>
-            <w:pPr>
-              <w:jc w:val="center"/>
-            </w:pPr>
-            <w:proofErr w:type="spellStart"/>
-            <w:r>
-              <w:t>Bill_event_payment</w:t>
-            </w:r>
-            <w:proofErr w:type="spellEnd"/>
-          </w:p>
-        </w:tc>
-        <w:tc>
-          <w:tcPr>
-            <w:tcW w:w="3117" w:type="dxa"/>
-          </w:tcPr>
-          <w:p>
-            <w:proofErr w:type="spellStart"/>
-            <w:r>
-              <w:t>CustomerID</w:t>
-            </w:r>
-            <w:proofErr w:type="spellEnd"/>
-          </w:p>
-        </w:tc>
-        <w:tc>
-          <w:tcPr>
-            <w:tcW w:w="3117" w:type="dxa"/>
-          </w:tcPr>
-          <w:p>
-            <w:r>
-              <w:t>Numeric(6,0)</w:t>
+            <w:r>
+              <w:t>Serve</w:t>
+            </w:r>
+          </w:p>
+        </w:tc>
+        <w:tc>
+          <w:tcPr>
+            <w:tcW w:w="3117" w:type="dxa"/>
+          </w:tcPr>
+          <w:p>
+            <w:r>
+              <w:rPr>
+                <w:u w:val="single"/>
+              </w:rPr>
+              <w:t>Event_ID</w:t>
+            </w:r>
+          </w:p>
+        </w:tc>
+        <w:tc>
+          <w:tcPr>
+            <w:tcW w:w="3117" w:type="dxa"/>
+          </w:tcPr>
+          <w:p>
+            <w:r>
+              <w:t>Numeric(4,0)</w:t>
             </w:r>
           </w:p>
         </w:tc>
@@ -3967,20 +3709,21 @@
             <w:tcW w:w="3117" w:type="dxa"/>
           </w:tcPr>
           <w:p>
-            <w:proofErr w:type="spellStart"/>
-            <w:r>
-              <w:t>Event_bill_ID</w:t>
-            </w:r>
-            <w:proofErr w:type="spellEnd"/>
-          </w:p>
-        </w:tc>
-        <w:tc>
-          <w:tcPr>
-            <w:tcW w:w="3117" w:type="dxa"/>
-          </w:tcPr>
-          <w:p>
-            <w:r>
-              <w:t>Numeric(6,0)</w:t>
+            <w:r>
+              <w:rPr>
+                <w:u w:val="single"/>
+              </w:rPr>
+              <w:t>EmployeeID</w:t>
+            </w:r>
+          </w:p>
+        </w:tc>
+        <w:tc>
+          <w:tcPr>
+            <w:tcW w:w="3117" w:type="dxa"/>
+          </w:tcPr>
+          <w:p>
+            <w:r>
+              <w:t>Numeric(9,0)</w:t>
             </w:r>
           </w:p>
         </w:tc>
@@ -3999,20 +3742,17 @@
           </w:tcPr>
           <w:p>
             <w:r>
-              <w:t>Date</w:t>
-            </w:r>
-          </w:p>
-        </w:tc>
-        <w:tc>
-          <w:tcPr>
-            <w:tcW w:w="3117" w:type="dxa"/>
-          </w:tcPr>
-          <w:p>
-            <w:r>
-              <w:t>MM/DD/YYYY</w:t>
-            </w:r>
-            <w:r>
-              <w:t xml:space="preserve"> </w:t>
+              <w:t>On_call_speaker</w:t>
+            </w:r>
+          </w:p>
+        </w:tc>
+        <w:tc>
+          <w:tcPr>
+            <w:tcW w:w="3117" w:type="dxa"/>
+          </w:tcPr>
+          <w:p>
+            <w:r>
+              <w:t>String&lt;=20</w:t>
             </w:r>
           </w:p>
         </w:tc>
@@ -4031,92 +3771,17 @@
           </w:tcPr>
           <w:p>
             <w:r>
-              <w:t>Time</w:t>
-            </w:r>
-          </w:p>
-        </w:tc>
-        <w:tc>
-          <w:tcPr>
-            <w:tcW w:w="3117" w:type="dxa"/>
-          </w:tcPr>
-          <w:p>
-            <w:proofErr w:type="spellStart"/>
-            <w:r>
-              <w:t>hh</w:t>
-            </w:r>
-            <w:proofErr w:type="spellEnd"/>
-            <w:r>
-              <w:t>-mm-</w:t>
-            </w:r>
-            <w:proofErr w:type="spellStart"/>
-            <w:r>
-              <w:t>ss</w:t>
-            </w:r>
-            <w:proofErr w:type="spellEnd"/>
-          </w:p>
-        </w:tc>
-      </w:tr>
-      <w:tr>
-        <w:tc>
-          <w:tcPr>
-            <w:tcW w:w="3116" w:type="dxa"/>
-            <w:vMerge/>
-          </w:tcPr>
-          <w:p/>
-        </w:tc>
-        <w:tc>
-          <w:tcPr>
-            <w:tcW w:w="3117" w:type="dxa"/>
-          </w:tcPr>
-          <w:p>
-            <w:proofErr w:type="spellStart"/>
-            <w:r>
-              <w:t>Amount_of_event_payment</w:t>
-            </w:r>
-            <w:proofErr w:type="spellEnd"/>
-          </w:p>
-        </w:tc>
-        <w:tc>
-          <w:tcPr>
-            <w:tcW w:w="3117" w:type="dxa"/>
-          </w:tcPr>
-          <w:p>
-            <w:r>
-              <w:t>Numeric(8,2</w:t>
-            </w:r>
-            <w:r>
-              <w:t>)</w:t>
-            </w:r>
-          </w:p>
-        </w:tc>
-      </w:tr>
-      <w:tr>
-        <w:tc>
-          <w:tcPr>
-            <w:tcW w:w="3116" w:type="dxa"/>
-            <w:vMerge/>
-          </w:tcPr>
-          <w:p/>
-        </w:tc>
-        <w:tc>
-          <w:tcPr>
-            <w:tcW w:w="3117" w:type="dxa"/>
-          </w:tcPr>
-          <w:p>
-            <w:proofErr w:type="spellStart"/>
-            <w:r>
-              <w:t>Date_of_payment</w:t>
-            </w:r>
-            <w:proofErr w:type="spellEnd"/>
-          </w:p>
-        </w:tc>
-        <w:tc>
-          <w:tcPr>
-            <w:tcW w:w="3117" w:type="dxa"/>
-          </w:tcPr>
-          <w:p>
-            <w:r>
-              <w:t>MM/DD/YYYY</w:t>
+              <w:t>On-call_number</w:t>
+            </w:r>
+          </w:p>
+        </w:tc>
+        <w:tc>
+          <w:tcPr>
+            <w:tcW w:w="3117" w:type="dxa"/>
+          </w:tcPr>
+          <w:p>
+            <w:r>
+              <w:t>Numeric(4,0)</w:t>
             </w:r>
           </w:p>
         </w:tc>
@@ -4219,23 +3884,24 @@
             <w:pPr>
               <w:jc w:val="center"/>
             </w:pPr>
-            <w:proofErr w:type="spellStart"/>
-            <w:r>
-              <w:t>Direct_bill_account</w:t>
-            </w:r>
-            <w:proofErr w:type="spellEnd"/>
-          </w:p>
-        </w:tc>
-        <w:tc>
-          <w:tcPr>
-            <w:tcW w:w="3117" w:type="dxa"/>
-          </w:tcPr>
-          <w:p>
-            <w:proofErr w:type="spellStart"/>
+          </w:p>
+          <w:p>
+            <w:pPr>
+              <w:jc w:val="center"/>
+            </w:pPr>
+            <w:r>
+              <w:t>Bill_event_payment</w:t>
+            </w:r>
+          </w:p>
+        </w:tc>
+        <w:tc>
+          <w:tcPr>
+            <w:tcW w:w="3117" w:type="dxa"/>
+          </w:tcPr>
+          <w:p>
             <w:r>
               <w:t>CustomerID</w:t>
             </w:r>
-            <w:proofErr w:type="spellEnd"/>
           </w:p>
         </w:tc>
         <w:tc>
@@ -4262,28 +3928,137 @@
             <w:tcW w:w="3117" w:type="dxa"/>
           </w:tcPr>
           <w:p>
-            <w:pPr>
-              <w:rPr>
-                <w:u w:val="single"/>
-              </w:rPr>
-            </w:pPr>
-            <w:proofErr w:type="spellStart"/>
-            <w:r>
-              <w:rPr>
-                <w:u w:val="single"/>
-              </w:rPr>
-              <w:t>Direct_bill_account</w:t>
-            </w:r>
-            <w:proofErr w:type="spellEnd"/>
-          </w:p>
-        </w:tc>
-        <w:tc>
-          <w:tcPr>
-            <w:tcW w:w="3117" w:type="dxa"/>
-          </w:tcPr>
-          <w:p>
-            <w:r>
-              <w:t>String&lt;=20</w:t>
+            <w:r>
+              <w:t>Event_bill_ID</w:t>
+            </w:r>
+          </w:p>
+        </w:tc>
+        <w:tc>
+          <w:tcPr>
+            <w:tcW w:w="3117" w:type="dxa"/>
+          </w:tcPr>
+          <w:p>
+            <w:r>
+              <w:t>Numeric(6,0)</w:t>
+            </w:r>
+          </w:p>
+        </w:tc>
+      </w:tr>
+      <w:tr>
+        <w:tc>
+          <w:tcPr>
+            <w:tcW w:w="3116" w:type="dxa"/>
+            <w:vMerge/>
+          </w:tcPr>
+          <w:p/>
+        </w:tc>
+        <w:tc>
+          <w:tcPr>
+            <w:tcW w:w="3117" w:type="dxa"/>
+          </w:tcPr>
+          <w:p>
+            <w:r>
+              <w:t>Date</w:t>
+            </w:r>
+          </w:p>
+        </w:tc>
+        <w:tc>
+          <w:tcPr>
+            <w:tcW w:w="3117" w:type="dxa"/>
+          </w:tcPr>
+          <w:p>
+            <w:r>
+              <w:t>MM/DD/YYYY, STRING = 10 CHARS</w:t>
+            </w:r>
+            <w:r>
+              <w:t xml:space="preserve"> </w:t>
+            </w:r>
+          </w:p>
+        </w:tc>
+      </w:tr>
+      <w:tr>
+        <w:tc>
+          <w:tcPr>
+            <w:tcW w:w="3116" w:type="dxa"/>
+            <w:vMerge/>
+          </w:tcPr>
+          <w:p/>
+        </w:tc>
+        <w:tc>
+          <w:tcPr>
+            <w:tcW w:w="3117" w:type="dxa"/>
+          </w:tcPr>
+          <w:p>
+            <w:r>
+              <w:t>Time</w:t>
+            </w:r>
+          </w:p>
+        </w:tc>
+        <w:tc>
+          <w:tcPr>
+            <w:tcW w:w="3117" w:type="dxa"/>
+          </w:tcPr>
+          <w:p>
+            <w:r>
+              <w:t>hh-mm-ss, string = 8 chars</w:t>
+            </w:r>
+          </w:p>
+        </w:tc>
+      </w:tr>
+      <w:tr>
+        <w:tc>
+          <w:tcPr>
+            <w:tcW w:w="3116" w:type="dxa"/>
+            <w:vMerge/>
+          </w:tcPr>
+          <w:p/>
+        </w:tc>
+        <w:tc>
+          <w:tcPr>
+            <w:tcW w:w="3117" w:type="dxa"/>
+          </w:tcPr>
+          <w:p>
+            <w:r>
+              <w:t>Amount_of_event_payment</w:t>
+            </w:r>
+          </w:p>
+        </w:tc>
+        <w:tc>
+          <w:tcPr>
+            <w:tcW w:w="3117" w:type="dxa"/>
+          </w:tcPr>
+          <w:p>
+            <w:r>
+              <w:t>Numeric(8,2)</w:t>
+            </w:r>
+          </w:p>
+        </w:tc>
+      </w:tr>
+      <w:tr>
+        <w:tc>
+          <w:tcPr>
+            <w:tcW w:w="3116" w:type="dxa"/>
+            <w:vMerge/>
+          </w:tcPr>
+          <w:p/>
+        </w:tc>
+        <w:tc>
+          <w:tcPr>
+            <w:tcW w:w="3117" w:type="dxa"/>
+          </w:tcPr>
+          <w:p>
+            <w:r>
+              <w:t>Date_of_payment</w:t>
+            </w:r>
+          </w:p>
+        </w:tc>
+        <w:tc>
+          <w:tcPr>
+            <w:tcW w:w="3117" w:type="dxa"/>
+          </w:tcPr>
+          <w:p>
+            <w:r>
+              <w:t>MM/DD/YYYY, STRING = 10 CHARS</w:t>
             </w:r>
           </w:p>
         </w:tc>
@@ -4387,20 +4162,18 @@
               <w:jc w:val="center"/>
             </w:pPr>
             <w:r>
-              <w:t>Phone</w:t>
-            </w:r>
-          </w:p>
-        </w:tc>
-        <w:tc>
-          <w:tcPr>
-            <w:tcW w:w="3117" w:type="dxa"/>
-          </w:tcPr>
-          <w:p>
-            <w:proofErr w:type="spellStart"/>
+              <w:t>Direct_bill_account</w:t>
+            </w:r>
+          </w:p>
+        </w:tc>
+        <w:tc>
+          <w:tcPr>
+            <w:tcW w:w="3117" w:type="dxa"/>
+          </w:tcPr>
+          <w:p>
             <w:r>
               <w:t>CustomerID</w:t>
             </w:r>
-            <w:proofErr w:type="spellEnd"/>
           </w:p>
         </w:tc>
         <w:tc>
@@ -4436,23 +4209,20 @@
               <w:rPr>
                 <w:u w:val="single"/>
               </w:rPr>
-              <w:t>Phone</w:t>
-            </w:r>
-          </w:p>
-        </w:tc>
-        <w:tc>
-          <w:tcPr>
-            <w:tcW w:w="3117" w:type="dxa"/>
-          </w:tcPr>
-          <w:p>
-            <w:r>
-              <w:t>Numeric(1</w:t>
-            </w:r>
-            <w:r>
-              <w:t>0</w:t>
-            </w:r>
-            <w:r>
-              <w:t>,0)</w:t>
+              <w:t>Direct_bill_account</w:t>
+            </w:r>
+          </w:p>
+        </w:tc>
+        <w:tc>
+          <w:tcPr>
+            <w:tcW w:w="3117" w:type="dxa"/>
+          </w:tcPr>
+          <w:p>
+            <w:r>
+              <w:t>String</w:t>
+            </w:r>
+            <w:r>
+              <w:t>=20</w:t>
             </w:r>
           </w:p>
         </w:tc>
@@ -4555,30 +4325,19 @@
             <w:pPr>
               <w:jc w:val="center"/>
             </w:pPr>
-          </w:p>
-          <w:p>
-            <w:pPr>
-              <w:jc w:val="center"/>
-            </w:pPr>
-            <w:proofErr w:type="spellStart"/>
-            <w:r>
-              <w:lastRenderedPageBreak/>
-              <w:t>Bill_event_payment</w:t>
-            </w:r>
-            <w:proofErr w:type="spellEnd"/>
-          </w:p>
-        </w:tc>
-        <w:tc>
-          <w:tcPr>
-            <w:tcW w:w="3117" w:type="dxa"/>
-          </w:tcPr>
-          <w:p>
-            <w:proofErr w:type="spellStart"/>
-            <w:r>
-              <w:lastRenderedPageBreak/>
+            <w:r>
+              <w:t>Phone</w:t>
+            </w:r>
+          </w:p>
+        </w:tc>
+        <w:tc>
+          <w:tcPr>
+            <w:tcW w:w="3117" w:type="dxa"/>
+          </w:tcPr>
+          <w:p>
+            <w:r>
               <w:t>CustomerID</w:t>
             </w:r>
-            <w:proofErr w:type="spellEnd"/>
           </w:p>
         </w:tc>
         <w:tc>
@@ -4605,129 +4364,26 @@
             <w:tcW w:w="3117" w:type="dxa"/>
           </w:tcPr>
           <w:p>
-            <w:proofErr w:type="spellStart"/>
-            <w:r>
-              <w:t>Room_number</w:t>
-            </w:r>
-            <w:proofErr w:type="spellEnd"/>
-          </w:p>
-        </w:tc>
-        <w:tc>
-          <w:tcPr>
-            <w:tcW w:w="3117" w:type="dxa"/>
-          </w:tcPr>
-          <w:p>
-            <w:r>
-              <w:t>Numeric(4,0)</w:t>
-            </w:r>
-          </w:p>
-        </w:tc>
-      </w:tr>
-      <w:tr>
-        <w:tc>
-          <w:tcPr>
-            <w:tcW w:w="3116" w:type="dxa"/>
-            <w:vMerge/>
-          </w:tcPr>
-          <w:p/>
-        </w:tc>
-        <w:tc>
-          <w:tcPr>
-            <w:tcW w:w="3117" w:type="dxa"/>
-          </w:tcPr>
-          <w:p>
-            <w:proofErr w:type="spellStart"/>
-            <w:r>
+            <w:pPr>
               <w:rPr>
                 <w:u w:val="single"/>
               </w:rPr>
-              <w:t>COP_time</w:t>
-            </w:r>
-            <w:proofErr w:type="spellEnd"/>
-          </w:p>
-        </w:tc>
-        <w:tc>
-          <w:tcPr>
-            <w:tcW w:w="3117" w:type="dxa"/>
-          </w:tcPr>
-          <w:p>
-            <w:proofErr w:type="spellStart"/>
-            <w:r>
-              <w:t>hh</w:t>
-            </w:r>
-            <w:proofErr w:type="spellEnd"/>
-            <w:r>
-              <w:t>-mm-</w:t>
-            </w:r>
-            <w:proofErr w:type="spellStart"/>
-            <w:r>
-              <w:t>ss</w:t>
-            </w:r>
-            <w:proofErr w:type="spellEnd"/>
-          </w:p>
-        </w:tc>
-      </w:tr>
-      <w:tr>
-        <w:tc>
-          <w:tcPr>
-            <w:tcW w:w="3116" w:type="dxa"/>
-            <w:vMerge/>
-          </w:tcPr>
-          <w:p/>
-        </w:tc>
-        <w:tc>
-          <w:tcPr>
-            <w:tcW w:w="3117" w:type="dxa"/>
-          </w:tcPr>
-          <w:p>
-            <w:proofErr w:type="spellStart"/>
+            </w:pPr>
             <w:r>
               <w:rPr>
                 <w:u w:val="single"/>
               </w:rPr>
-              <w:t>COP_date</w:t>
-            </w:r>
-            <w:proofErr w:type="spellEnd"/>
-          </w:p>
-        </w:tc>
-        <w:tc>
-          <w:tcPr>
-            <w:tcW w:w="3117" w:type="dxa"/>
-          </w:tcPr>
-          <w:p>
-            <w:r>
-              <w:t>MM/DD/YYYY</w:t>
-            </w:r>
-          </w:p>
-        </w:tc>
-      </w:tr>
-      <w:tr>
-        <w:tc>
-          <w:tcPr>
-            <w:tcW w:w="3116" w:type="dxa"/>
-            <w:vMerge/>
-          </w:tcPr>
-          <w:p/>
-        </w:tc>
-        <w:tc>
-          <w:tcPr>
-            <w:tcW w:w="3117" w:type="dxa"/>
-          </w:tcPr>
-          <w:p>
-            <w:proofErr w:type="spellStart"/>
-            <w:r>
-              <w:t>COP_amount_of_payment</w:t>
-            </w:r>
-            <w:proofErr w:type="spellEnd"/>
-          </w:p>
-        </w:tc>
-        <w:tc>
-          <w:tcPr>
-            <w:tcW w:w="3117" w:type="dxa"/>
-          </w:tcPr>
-          <w:p>
-            <w:r>
-              <w:t>Numeric(8,2)</w:t>
+              <w:t>Phone</w:t>
+            </w:r>
+          </w:p>
+        </w:tc>
+        <w:tc>
+          <w:tcPr>
+            <w:tcW w:w="3117" w:type="dxa"/>
+          </w:tcPr>
+          <w:p>
+            <w:r>
+              <w:t>Numeric(10,0)</w:t>
             </w:r>
           </w:p>
         </w:tc>
@@ -4835,28 +4491,19 @@
             <w:pPr>
               <w:jc w:val="center"/>
             </w:pPr>
-          </w:p>
-          <w:p>
-            <w:pPr>
-              <w:jc w:val="center"/>
-            </w:pPr>
-            <w:proofErr w:type="spellStart"/>
-            <w:r>
-              <w:t>Check_in</w:t>
-            </w:r>
-            <w:proofErr w:type="spellEnd"/>
-          </w:p>
-        </w:tc>
-        <w:tc>
-          <w:tcPr>
-            <w:tcW w:w="3117" w:type="dxa"/>
-          </w:tcPr>
-          <w:p>
-            <w:proofErr w:type="spellStart"/>
+            <w:r>
+              <w:t>Bill_event_payment</w:t>
+            </w:r>
+          </w:p>
+        </w:tc>
+        <w:tc>
+          <w:tcPr>
+            <w:tcW w:w="3117" w:type="dxa"/>
+          </w:tcPr>
+          <w:p>
             <w:r>
               <w:t>CustomerID</w:t>
             </w:r>
-            <w:proofErr w:type="spellEnd"/>
           </w:p>
         </w:tc>
         <w:tc>
@@ -4883,23 +4530,50 @@
             <w:tcW w:w="3117" w:type="dxa"/>
           </w:tcPr>
           <w:p>
-            <w:proofErr w:type="spellStart"/>
+            <w:r>
+              <w:t>Room_number</w:t>
+            </w:r>
+          </w:p>
+        </w:tc>
+        <w:tc>
+          <w:tcPr>
+            <w:tcW w:w="3117" w:type="dxa"/>
+          </w:tcPr>
+          <w:p>
+            <w:r>
+              <w:t>Numeric(4,0)</w:t>
+            </w:r>
+          </w:p>
+        </w:tc>
+      </w:tr>
+      <w:tr>
+        <w:tc>
+          <w:tcPr>
+            <w:tcW w:w="3116" w:type="dxa"/>
+            <w:vMerge/>
+          </w:tcPr>
+          <w:p/>
+        </w:tc>
+        <w:tc>
+          <w:tcPr>
+            <w:tcW w:w="3117" w:type="dxa"/>
+          </w:tcPr>
+          <w:p>
             <w:r>
               <w:rPr>
                 <w:u w:val="single"/>
               </w:rPr>
-              <w:t>EmployeeID</w:t>
-            </w:r>
-            <w:proofErr w:type="spellEnd"/>
-          </w:p>
-        </w:tc>
-        <w:tc>
-          <w:tcPr>
-            <w:tcW w:w="3117" w:type="dxa"/>
-          </w:tcPr>
-          <w:p>
-            <w:r>
-              <w:t>Numeric(9,0)</w:t>
+              <w:t>COP_time</w:t>
+            </w:r>
+          </w:p>
+        </w:tc>
+        <w:tc>
+          <w:tcPr>
+            <w:tcW w:w="3117" w:type="dxa"/>
+          </w:tcPr>
+          <w:p>
+            <w:r>
+              <w:t>hh-mm-ss, string = 8 chars</w:t>
             </w:r>
           </w:p>
         </w:tc>
@@ -4917,20 +4591,21 @@
             <w:tcW w:w="3117" w:type="dxa"/>
           </w:tcPr>
           <w:p>
-            <w:proofErr w:type="spellStart"/>
-            <w:r>
-              <w:t>Room_number</w:t>
-            </w:r>
-            <w:proofErr w:type="spellEnd"/>
-          </w:p>
-        </w:tc>
-        <w:tc>
-          <w:tcPr>
-            <w:tcW w:w="3117" w:type="dxa"/>
-          </w:tcPr>
-          <w:p>
-            <w:r>
-              <w:t>Numeric(4,0)</w:t>
+            <w:r>
+              <w:rPr>
+                <w:u w:val="single"/>
+              </w:rPr>
+              <w:t>COP_date</w:t>
+            </w:r>
+          </w:p>
+        </w:tc>
+        <w:tc>
+          <w:tcPr>
+            <w:tcW w:w="3117" w:type="dxa"/>
+          </w:tcPr>
+          <w:p>
+            <w:r>
+              <w:t>MM/DD/YYYY, STRING = 10 CHARS</w:t>
             </w:r>
           </w:p>
         </w:tc>
@@ -4948,163 +4623,18 @@
             <w:tcW w:w="3117" w:type="dxa"/>
           </w:tcPr>
           <w:p>
-            <w:proofErr w:type="spellStart"/>
-            <w:r>
-              <w:rPr>
-                <w:u w:val="single"/>
-              </w:rPr>
-              <w:t>Check_in_date</w:t>
-            </w:r>
-            <w:proofErr w:type="spellEnd"/>
-          </w:p>
-        </w:tc>
-        <w:tc>
-          <w:tcPr>
-            <w:tcW w:w="3117" w:type="dxa"/>
-          </w:tcPr>
-          <w:p>
-            <w:r>
-              <w:t>MM/DD/YYYY</w:t>
-            </w:r>
-          </w:p>
-        </w:tc>
-      </w:tr>
-      <w:tr>
-        <w:tc>
-          <w:tcPr>
-            <w:tcW w:w="3116" w:type="dxa"/>
-            <w:vMerge/>
-          </w:tcPr>
-          <w:p/>
-        </w:tc>
-        <w:tc>
-          <w:tcPr>
-            <w:tcW w:w="3117" w:type="dxa"/>
-          </w:tcPr>
-          <w:p>
-            <w:proofErr w:type="spellStart"/>
-            <w:r>
-              <w:t>Key_type</w:t>
-            </w:r>
-            <w:proofErr w:type="spellEnd"/>
-          </w:p>
-        </w:tc>
-        <w:tc>
-          <w:tcPr>
-            <w:tcW w:w="3117" w:type="dxa"/>
-          </w:tcPr>
-          <w:p>
-            <w:r>
-              <w:t>String&lt;=20</w:t>
-            </w:r>
-          </w:p>
-        </w:tc>
-      </w:tr>
-      <w:tr>
-        <w:tc>
-          <w:tcPr>
-            <w:tcW w:w="3116" w:type="dxa"/>
-            <w:vMerge/>
-          </w:tcPr>
-          <w:p/>
-        </w:tc>
-        <w:tc>
-          <w:tcPr>
-            <w:tcW w:w="3117" w:type="dxa"/>
-          </w:tcPr>
-          <w:p>
-            <w:pPr>
-              <w:rPr>
-                <w:u w:val="single"/>
-              </w:rPr>
-            </w:pPr>
-            <w:proofErr w:type="spellStart"/>
-            <w:r>
-              <w:rPr>
-                <w:u w:val="single"/>
-              </w:rPr>
-              <w:t>Check_in_time</w:t>
-            </w:r>
-            <w:proofErr w:type="spellEnd"/>
-          </w:p>
-        </w:tc>
-        <w:tc>
-          <w:tcPr>
-            <w:tcW w:w="3117" w:type="dxa"/>
-          </w:tcPr>
-          <w:p>
-            <w:proofErr w:type="spellStart"/>
-            <w:r>
-              <w:t>hh</w:t>
-            </w:r>
-            <w:proofErr w:type="spellEnd"/>
-            <w:r>
-              <w:t>-mm-</w:t>
-            </w:r>
-            <w:proofErr w:type="spellStart"/>
-            <w:r>
-              <w:t>ss</w:t>
-            </w:r>
-            <w:proofErr w:type="spellEnd"/>
-          </w:p>
-        </w:tc>
-      </w:tr>
-      <w:tr>
-        <w:tc>
-          <w:tcPr>
-            <w:tcW w:w="3116" w:type="dxa"/>
-            <w:vMerge/>
-          </w:tcPr>
-          <w:p/>
-        </w:tc>
-        <w:tc>
-          <w:tcPr>
-            <w:tcW w:w="3117" w:type="dxa"/>
-          </w:tcPr>
-          <w:p>
-            <w:r>
-              <w:t>Lounge</w:t>
-            </w:r>
-          </w:p>
-        </w:tc>
-        <w:tc>
-          <w:tcPr>
-            <w:tcW w:w="3117" w:type="dxa"/>
-          </w:tcPr>
-          <w:p>
-            <w:r>
-              <w:t>Boolean</w:t>
-            </w:r>
-          </w:p>
-        </w:tc>
-      </w:tr>
-      <w:tr>
-        <w:tc>
-          <w:tcPr>
-            <w:tcW w:w="3116" w:type="dxa"/>
-            <w:vMerge/>
-          </w:tcPr>
-          <w:p/>
-        </w:tc>
-        <w:tc>
-          <w:tcPr>
-            <w:tcW w:w="3117" w:type="dxa"/>
-          </w:tcPr>
-          <w:p>
-            <w:proofErr w:type="spellStart"/>
-            <w:r>
-              <w:t>Length_of_stay</w:t>
-            </w:r>
-            <w:proofErr w:type="spellEnd"/>
-          </w:p>
-        </w:tc>
-        <w:tc>
-          <w:tcPr>
-            <w:tcW w:w="3117" w:type="dxa"/>
-          </w:tcPr>
-          <w:p>
-            <w:r>
-              <w:t>Integer</w:t>
+            <w:r>
+              <w:t>COP_amount_of_payment</w:t>
+            </w:r>
+          </w:p>
+        </w:tc>
+        <w:tc>
+          <w:tcPr>
+            <w:tcW w:w="3117" w:type="dxa"/>
+          </w:tcPr>
+          <w:p>
+            <w:r>
+              <w:t>Numeric(8,2)</w:t>
             </w:r>
           </w:p>
         </w:tc>
@@ -5217,23 +4747,374 @@
             <w:pPr>
               <w:jc w:val="center"/>
             </w:pPr>
-            <w:proofErr w:type="spellStart"/>
+            <w:r>
+              <w:t>Check_in</w:t>
+            </w:r>
+          </w:p>
+        </w:tc>
+        <w:tc>
+          <w:tcPr>
+            <w:tcW w:w="3117" w:type="dxa"/>
+          </w:tcPr>
+          <w:p>
+            <w:r>
+              <w:t>CustomerID</w:t>
+            </w:r>
+          </w:p>
+        </w:tc>
+        <w:tc>
+          <w:tcPr>
+            <w:tcW w:w="3117" w:type="dxa"/>
+          </w:tcPr>
+          <w:p>
+            <w:r>
+              <w:t>Numeric(6,0)</w:t>
+            </w:r>
+          </w:p>
+        </w:tc>
+      </w:tr>
+      <w:tr>
+        <w:tc>
+          <w:tcPr>
+            <w:tcW w:w="3116" w:type="dxa"/>
+            <w:vMerge/>
+          </w:tcPr>
+          <w:p/>
+        </w:tc>
+        <w:tc>
+          <w:tcPr>
+            <w:tcW w:w="3117" w:type="dxa"/>
+          </w:tcPr>
+          <w:p>
+            <w:r>
+              <w:rPr>
+                <w:u w:val="single"/>
+              </w:rPr>
+              <w:t>EmployeeID</w:t>
+            </w:r>
+          </w:p>
+        </w:tc>
+        <w:tc>
+          <w:tcPr>
+            <w:tcW w:w="3117" w:type="dxa"/>
+          </w:tcPr>
+          <w:p>
+            <w:r>
+              <w:t>Numeric(9,0)</w:t>
+            </w:r>
+          </w:p>
+        </w:tc>
+      </w:tr>
+      <w:tr>
+        <w:tc>
+          <w:tcPr>
+            <w:tcW w:w="3116" w:type="dxa"/>
+            <w:vMerge/>
+          </w:tcPr>
+          <w:p/>
+        </w:tc>
+        <w:tc>
+          <w:tcPr>
+            <w:tcW w:w="3117" w:type="dxa"/>
+          </w:tcPr>
+          <w:p>
+            <w:r>
+              <w:t>Room_number</w:t>
+            </w:r>
+          </w:p>
+        </w:tc>
+        <w:tc>
+          <w:tcPr>
+            <w:tcW w:w="3117" w:type="dxa"/>
+          </w:tcPr>
+          <w:p>
+            <w:r>
+              <w:t>Numeric(4,0)</w:t>
+            </w:r>
+          </w:p>
+        </w:tc>
+      </w:tr>
+      <w:tr>
+        <w:tc>
+          <w:tcPr>
+            <w:tcW w:w="3116" w:type="dxa"/>
+            <w:vMerge/>
+          </w:tcPr>
+          <w:p/>
+        </w:tc>
+        <w:tc>
+          <w:tcPr>
+            <w:tcW w:w="3117" w:type="dxa"/>
+          </w:tcPr>
+          <w:p>
+            <w:r>
+              <w:rPr>
+                <w:u w:val="single"/>
+              </w:rPr>
+              <w:t>Check_in_date</w:t>
+            </w:r>
+          </w:p>
+        </w:tc>
+        <w:tc>
+          <w:tcPr>
+            <w:tcW w:w="3117" w:type="dxa"/>
+          </w:tcPr>
+          <w:p>
+            <w:r>
+              <w:t>MM/DD/YYYY, STRING = 10 CHARS</w:t>
+            </w:r>
+          </w:p>
+        </w:tc>
+      </w:tr>
+      <w:tr>
+        <w:tc>
+          <w:tcPr>
+            <w:tcW w:w="3116" w:type="dxa"/>
+            <w:vMerge/>
+          </w:tcPr>
+          <w:p/>
+        </w:tc>
+        <w:tc>
+          <w:tcPr>
+            <w:tcW w:w="3117" w:type="dxa"/>
+          </w:tcPr>
+          <w:p>
+            <w:r>
+              <w:t>Key_type</w:t>
+            </w:r>
+          </w:p>
+        </w:tc>
+        <w:tc>
+          <w:tcPr>
+            <w:tcW w:w="3117" w:type="dxa"/>
+          </w:tcPr>
+          <w:p>
+            <w:r>
+              <w:t>String&lt;=20</w:t>
+            </w:r>
+          </w:p>
+        </w:tc>
+      </w:tr>
+      <w:tr>
+        <w:tc>
+          <w:tcPr>
+            <w:tcW w:w="3116" w:type="dxa"/>
+            <w:vMerge/>
+          </w:tcPr>
+          <w:p/>
+        </w:tc>
+        <w:tc>
+          <w:tcPr>
+            <w:tcW w:w="3117" w:type="dxa"/>
+          </w:tcPr>
+          <w:p>
+            <w:pPr>
+              <w:rPr>
+                <w:u w:val="single"/>
+              </w:rPr>
+            </w:pPr>
+            <w:r>
+              <w:rPr>
+                <w:u w:val="single"/>
+              </w:rPr>
+              <w:t>Check_in_time</w:t>
+            </w:r>
+          </w:p>
+        </w:tc>
+        <w:tc>
+          <w:tcPr>
+            <w:tcW w:w="3117" w:type="dxa"/>
+          </w:tcPr>
+          <w:p>
+            <w:r>
+              <w:t>hh-mm-ss, string = 8 chars</w:t>
+            </w:r>
+          </w:p>
+        </w:tc>
+      </w:tr>
+      <w:tr>
+        <w:tc>
+          <w:tcPr>
+            <w:tcW w:w="3116" w:type="dxa"/>
+            <w:vMerge/>
+          </w:tcPr>
+          <w:p/>
+        </w:tc>
+        <w:tc>
+          <w:tcPr>
+            <w:tcW w:w="3117" w:type="dxa"/>
+          </w:tcPr>
+          <w:p>
+            <w:r>
+              <w:t>Lounge</w:t>
+            </w:r>
+          </w:p>
+        </w:tc>
+        <w:tc>
+          <w:tcPr>
+            <w:tcW w:w="3117" w:type="dxa"/>
+          </w:tcPr>
+          <w:p>
+            <w:r>
+              <w:t>Boolean</w:t>
+            </w:r>
+          </w:p>
+        </w:tc>
+      </w:tr>
+      <w:tr>
+        <w:tc>
+          <w:tcPr>
+            <w:tcW w:w="3116" w:type="dxa"/>
+            <w:vMerge/>
+          </w:tcPr>
+          <w:p/>
+        </w:tc>
+        <w:tc>
+          <w:tcPr>
+            <w:tcW w:w="3117" w:type="dxa"/>
+          </w:tcPr>
+          <w:p>
+            <w:r>
+              <w:t>Length_of_stay</w:t>
+            </w:r>
+          </w:p>
+        </w:tc>
+        <w:tc>
+          <w:tcPr>
+            <w:tcW w:w="3117" w:type="dxa"/>
+          </w:tcPr>
+          <w:p>
+            <w:r>
+              <w:t>Integer</w:t>
+            </w:r>
+            <w:r>
+              <w:t>&gt;0</w:t>
+            </w:r>
+          </w:p>
+        </w:tc>
+      </w:tr>
+    </w:tbl>
+    <w:p>
+      <w:pPr>
+        <w:pStyle w:val="ListParagraph"/>
+        <w:numPr>
+          <w:ilvl w:val="0"/>
+          <w:numId w:val="1"/>
+        </w:numPr>
+      </w:pPr>
+    </w:p>
+    <w:tbl>
+      <w:tblPr>
+        <w:tblStyle w:val="TableGrid"/>
+        <w:tblW w:w="0" w:type="auto"/>
+        <w:tblLook w:val="04A0" w:firstRow="1" w:lastRow="0" w:firstColumn="1" w:lastColumn="0" w:noHBand="0" w:noVBand="1"/>
+      </w:tblPr>
+      <w:tblGrid>
+        <w:gridCol w:w="3116"/>
+        <w:gridCol w:w="3117"/>
+        <w:gridCol w:w="3117"/>
+      </w:tblGrid>
+      <w:tr>
+        <w:tc>
+          <w:tcPr>
+            <w:tcW w:w="3116" w:type="dxa"/>
+          </w:tcPr>
+          <w:p>
+            <w:pPr>
+              <w:rPr>
+                <w:sz w:val="24"/>
+                <w:szCs w:val="24"/>
+              </w:rPr>
+            </w:pPr>
+            <w:r>
+              <w:rPr>
+                <w:sz w:val="24"/>
+                <w:szCs w:val="24"/>
+              </w:rPr>
+              <w:t>Relation Name</w:t>
+            </w:r>
+          </w:p>
+        </w:tc>
+        <w:tc>
+          <w:tcPr>
+            <w:tcW w:w="3117" w:type="dxa"/>
+          </w:tcPr>
+          <w:p>
+            <w:pPr>
+              <w:rPr>
+                <w:sz w:val="24"/>
+                <w:szCs w:val="24"/>
+              </w:rPr>
+            </w:pPr>
+            <w:r>
+              <w:rPr>
+                <w:sz w:val="24"/>
+                <w:szCs w:val="24"/>
+              </w:rPr>
+              <w:t>Attributes</w:t>
+            </w:r>
+          </w:p>
+        </w:tc>
+        <w:tc>
+          <w:tcPr>
+            <w:tcW w:w="3117" w:type="dxa"/>
+          </w:tcPr>
+          <w:p>
+            <w:pPr>
+              <w:rPr>
+                <w:sz w:val="24"/>
+                <w:szCs w:val="24"/>
+              </w:rPr>
+            </w:pPr>
+            <w:r>
+              <w:rPr>
+                <w:sz w:val="24"/>
+                <w:szCs w:val="24"/>
+              </w:rPr>
+              <w:t>Data Type</w:t>
+            </w:r>
+          </w:p>
+        </w:tc>
+      </w:tr>
+      <w:tr>
+        <w:tc>
+          <w:tcPr>
+            <w:tcW w:w="3116" w:type="dxa"/>
+            <w:vMerge w:val="restart"/>
+          </w:tcPr>
+          <w:p>
+            <w:pPr>
+              <w:jc w:val="center"/>
+            </w:pPr>
+          </w:p>
+          <w:p>
+            <w:pPr>
+              <w:jc w:val="center"/>
+            </w:pPr>
+          </w:p>
+          <w:p>
+            <w:pPr>
+              <w:jc w:val="center"/>
+            </w:pPr>
+          </w:p>
+          <w:p>
+            <w:pPr>
+              <w:jc w:val="center"/>
+            </w:pPr>
             <w:r>
               <w:t>Bill_for_event</w:t>
             </w:r>
-            <w:proofErr w:type="spellEnd"/>
-          </w:p>
-        </w:tc>
-        <w:tc>
-          <w:tcPr>
-            <w:tcW w:w="3117" w:type="dxa"/>
-          </w:tcPr>
-          <w:p>
-            <w:proofErr w:type="spellStart"/>
-            <w:r>
+          </w:p>
+        </w:tc>
+        <w:tc>
+          <w:tcPr>
+            <w:tcW w:w="3117" w:type="dxa"/>
+          </w:tcPr>
+          <w:p>
+            <w:r>
+              <w:lastRenderedPageBreak/>
               <w:t>CustomerID</w:t>
             </w:r>
-            <w:proofErr w:type="spellEnd"/>
           </w:p>
         </w:tc>
         <w:tc>
@@ -5260,11 +5141,9 @@
             <w:tcW w:w="3117" w:type="dxa"/>
           </w:tcPr>
           <w:p>
-            <w:proofErr w:type="spellStart"/>
             <w:r>
               <w:t>Event_bill_ID</w:t>
             </w:r>
-            <w:proofErr w:type="spellEnd"/>
           </w:p>
         </w:tc>
         <w:tc>
@@ -5291,14 +5170,12 @@
             <w:tcW w:w="3117" w:type="dxa"/>
           </w:tcPr>
           <w:p>
-            <w:proofErr w:type="spellStart"/>
             <w:r>
               <w:rPr>
                 <w:u w:val="single"/>
               </w:rPr>
               <w:t>Event_ID</w:t>
             </w:r>
-            <w:proofErr w:type="spellEnd"/>
           </w:p>
         </w:tc>
         <w:tc>
@@ -5325,14 +5202,12 @@
             <w:tcW w:w="3117" w:type="dxa"/>
           </w:tcPr>
           <w:p>
-            <w:proofErr w:type="spellStart"/>
             <w:r>
               <w:rPr>
                 <w:u w:val="single"/>
               </w:rPr>
               <w:t>EmployeeID</w:t>
             </w:r>
-            <w:proofErr w:type="spellEnd"/>
           </w:p>
         </w:tc>
         <w:tc>
@@ -5359,20 +5234,18 @@
             <w:tcW w:w="3117" w:type="dxa"/>
           </w:tcPr>
           <w:p>
-            <w:proofErr w:type="spellStart"/>
             <w:r>
               <w:t>Bill_event_date_issued</w:t>
             </w:r>
-            <w:proofErr w:type="spellEnd"/>
-          </w:p>
-        </w:tc>
-        <w:tc>
-          <w:tcPr>
-            <w:tcW w:w="3117" w:type="dxa"/>
-          </w:tcPr>
-          <w:p>
-            <w:r>
-              <w:t>MM/DD/YYYY</w:t>
+          </w:p>
+        </w:tc>
+        <w:tc>
+          <w:tcPr>
+            <w:tcW w:w="3117" w:type="dxa"/>
+          </w:tcPr>
+          <w:p>
+            <w:r>
+              <w:t>MM/DD/YYYY, STRING = 10 CHARS</w:t>
             </w:r>
           </w:p>
         </w:tc>
@@ -5390,23 +5263,18 @@
             <w:tcW w:w="3117" w:type="dxa"/>
           </w:tcPr>
           <w:p>
-            <w:proofErr w:type="spellStart"/>
             <w:r>
               <w:t>Bill_event_amount</w:t>
             </w:r>
-            <w:proofErr w:type="spellEnd"/>
-          </w:p>
-        </w:tc>
-        <w:tc>
-          <w:tcPr>
-            <w:tcW w:w="3117" w:type="dxa"/>
-          </w:tcPr>
-          <w:p>
-            <w:r>
-              <w:t>Numeric(8,2</w:t>
-            </w:r>
-            <w:r>
-              <w:t>)</w:t>
+          </w:p>
+        </w:tc>
+        <w:tc>
+          <w:tcPr>
+            <w:tcW w:w="3117" w:type="dxa"/>
+          </w:tcPr>
+          <w:p>
+            <w:r>
+              <w:t>Numeric(8,2)</w:t>
             </w:r>
           </w:p>
         </w:tc>
@@ -5424,7 +5292,7 @@
 </file>
 
 <file path=word/numbering.xml><?xml version="1.0" encoding="utf-8"?>
-<w:numbering xmlns:wpc="http://schemas.microsoft.com/office/word/2010/wordprocessingCanvas" xmlns:cx="http://schemas.microsoft.com/office/drawing/2014/chartex" xmlns:mc="http://schemas.openxmlformats.org/markup-compatibility/2006" xmlns:o="urn:schemas-microsoft-com:office:office" xmlns:r="http://schemas.openxmlformats.org/officeDocument/2006/relationships" xmlns:m="http://schemas.openxmlformats.org/officeDocument/2006/math" xmlns:v="urn:schemas-microsoft-com:vml" xmlns:wp14="http://schemas.microsoft.com/office/word/2010/wordprocessingDrawing" xmlns:wp="http://schemas.openxmlformats.org/drawingml/2006/wordprocessingDrawing" xmlns:w10="urn:schemas-microsoft-com:office:word" xmlns:w="http://schemas.openxmlformats.org/wordprocessingml/2006/main" xmlns:w14="http://schemas.microsoft.com/office/word/2010/wordml" xmlns:w15="http://schemas.microsoft.com/office/word/2012/wordml" xmlns:w16se="http://schemas.microsoft.com/office/word/2015/wordml/symex" xmlns:wpg="http://schemas.microsoft.com/office/word/2010/wordprocessingGroup" xmlns:wpi="http://schemas.microsoft.com/office/word/2010/wordprocessingInk" xmlns:wne="http://schemas.microsoft.com/office/word/2006/wordml" xmlns:wps="http://schemas.microsoft.com/office/word/2010/wordprocessingShape" mc:Ignorable="w14 w15 w16se wp14">
+<w:numbering xmlns:wpc="http://schemas.microsoft.com/office/word/2010/wordprocessingCanvas" xmlns:cx="http://schemas.microsoft.com/office/drawing/2014/chartex" xmlns:cx1="http://schemas.microsoft.com/office/drawing/2015/9/8/chartex" xmlns:cx2="http://schemas.microsoft.com/office/drawing/2015/10/21/chartex" xmlns:cx3="http://schemas.microsoft.com/office/drawing/2016/5/9/chartex" xmlns:cx4="http://schemas.microsoft.com/office/drawing/2016/5/10/chartex" xmlns:cx5="http://schemas.microsoft.com/office/drawing/2016/5/11/chartex" xmlns:cx6="http://schemas.microsoft.com/office/drawing/2016/5/12/chartex" xmlns:cx7="http://schemas.microsoft.com/office/drawing/2016/5/13/chartex" xmlns:cx8="http://schemas.microsoft.com/office/drawing/2016/5/14/chartex" xmlns:mc="http://schemas.openxmlformats.org/markup-compatibility/2006" xmlns:aink="http://schemas.microsoft.com/office/drawing/2016/ink" xmlns:am3d="http://schemas.microsoft.com/office/drawing/2017/model3d" xmlns:o="urn:schemas-microsoft-com:office:office" xmlns:r="http://schemas.openxmlformats.org/officeDocument/2006/relationships" xmlns:m="http://schemas.openxmlformats.org/officeDocument/2006/math" xmlns:v="urn:schemas-microsoft-com:vml" xmlns:wp14="http://schemas.microsoft.com/office/word/2010/wordprocessingDrawing" xmlns:wp="http://schemas.openxmlformats.org/drawingml/2006/wordprocessingDrawing" xmlns:w10="urn:schemas-microsoft-com:office:word" xmlns:w="http://schemas.openxmlformats.org/wordprocessingml/2006/main" xmlns:w14="http://schemas.microsoft.com/office/word/2010/wordml" xmlns:w15="http://schemas.microsoft.com/office/word/2012/wordml" xmlns:w16cid="http://schemas.microsoft.com/office/word/2016/wordml/cid" xmlns:w16se="http://schemas.microsoft.com/office/word/2015/wordml/symex" xmlns:wpg="http://schemas.microsoft.com/office/word/2010/wordprocessingGroup" xmlns:wpi="http://schemas.microsoft.com/office/word/2010/wordprocessingInk" xmlns:wne="http://schemas.microsoft.com/office/word/2006/wordml" xmlns:wps="http://schemas.microsoft.com/office/word/2010/wordprocessingShape" mc:Ignorable="w14 w15 w16se w16cid wp14">
   <w:abstractNum w:abstractNumId="0" w15:restartNumberingAfterBreak="0">
     <w:nsid w:val="33F444F9"/>
     <w:multiLevelType w:val="hybridMultilevel"/>
@@ -5514,14 +5382,130 @@
       </w:pPr>
     </w:lvl>
   </w:abstractNum>
+  <w:abstractNum w:abstractNumId="1" w15:restartNumberingAfterBreak="0">
+    <w:nsid w:val="700B17AF"/>
+    <w:multiLevelType w:val="hybridMultilevel"/>
+    <w:tmpl w:val="9B70BC36"/>
+    <w:lvl w:ilvl="0" w:tplc="04090001">
+      <w:start w:val="1"/>
+      <w:numFmt w:val="bullet"/>
+      <w:lvlText w:val=""/>
+      <w:lvlJc w:val="left"/>
+      <w:pPr>
+        <w:ind w:left="720" w:hanging="360"/>
+      </w:pPr>
+      <w:rPr>
+        <w:rFonts w:ascii="Symbol" w:hAnsi="Symbol" w:hint="default"/>
+      </w:rPr>
+    </w:lvl>
+    <w:lvl w:ilvl="1" w:tplc="04090003" w:tentative="1">
+      <w:start w:val="1"/>
+      <w:numFmt w:val="bullet"/>
+      <w:lvlText w:val="o"/>
+      <w:lvlJc w:val="left"/>
+      <w:pPr>
+        <w:ind w:left="1440" w:hanging="360"/>
+      </w:pPr>
+      <w:rPr>
+        <w:rFonts w:ascii="Courier New" w:hAnsi="Courier New" w:cs="Courier New" w:hint="default"/>
+      </w:rPr>
+    </w:lvl>
+    <w:lvl w:ilvl="2" w:tplc="04090005" w:tentative="1">
+      <w:start w:val="1"/>
+      <w:numFmt w:val="bullet"/>
+      <w:lvlText w:val=""/>
+      <w:lvlJc w:val="left"/>
+      <w:pPr>
+        <w:ind w:left="2160" w:hanging="360"/>
+      </w:pPr>
+      <w:rPr>
+        <w:rFonts w:ascii="Wingdings" w:hAnsi="Wingdings" w:hint="default"/>
+      </w:rPr>
+    </w:lvl>
+    <w:lvl w:ilvl="3" w:tplc="04090001" w:tentative="1">
+      <w:start w:val="1"/>
+      <w:numFmt w:val="bullet"/>
+      <w:lvlText w:val=""/>
+      <w:lvlJc w:val="left"/>
+      <w:pPr>
+        <w:ind w:left="2880" w:hanging="360"/>
+      </w:pPr>
+      <w:rPr>
+        <w:rFonts w:ascii="Symbol" w:hAnsi="Symbol" w:hint="default"/>
+      </w:rPr>
+    </w:lvl>
+    <w:lvl w:ilvl="4" w:tplc="04090003" w:tentative="1">
+      <w:start w:val="1"/>
+      <w:numFmt w:val="bullet"/>
+      <w:lvlText w:val="o"/>
+      <w:lvlJc w:val="left"/>
+      <w:pPr>
+        <w:ind w:left="3600" w:hanging="360"/>
+      </w:pPr>
+      <w:rPr>
+        <w:rFonts w:ascii="Courier New" w:hAnsi="Courier New" w:cs="Courier New" w:hint="default"/>
+      </w:rPr>
+    </w:lvl>
+    <w:lvl w:ilvl="5" w:tplc="04090005" w:tentative="1">
+      <w:start w:val="1"/>
+      <w:numFmt w:val="bullet"/>
+      <w:lvlText w:val=""/>
+      <w:lvlJc w:val="left"/>
+      <w:pPr>
+        <w:ind w:left="4320" w:hanging="360"/>
+      </w:pPr>
+      <w:rPr>
+        <w:rFonts w:ascii="Wingdings" w:hAnsi="Wingdings" w:hint="default"/>
+      </w:rPr>
+    </w:lvl>
+    <w:lvl w:ilvl="6" w:tplc="04090001" w:tentative="1">
+      <w:start w:val="1"/>
+      <w:numFmt w:val="bullet"/>
+      <w:lvlText w:val=""/>
+      <w:lvlJc w:val="left"/>
+      <w:pPr>
+        <w:ind w:left="5040" w:hanging="360"/>
+      </w:pPr>
+      <w:rPr>
+        <w:rFonts w:ascii="Symbol" w:hAnsi="Symbol" w:hint="default"/>
+      </w:rPr>
+    </w:lvl>
+    <w:lvl w:ilvl="7" w:tplc="04090003" w:tentative="1">
+      <w:start w:val="1"/>
+      <w:numFmt w:val="bullet"/>
+      <w:lvlText w:val="o"/>
+      <w:lvlJc w:val="left"/>
+      <w:pPr>
+        <w:ind w:left="5760" w:hanging="360"/>
+      </w:pPr>
+      <w:rPr>
+        <w:rFonts w:ascii="Courier New" w:hAnsi="Courier New" w:cs="Courier New" w:hint="default"/>
+      </w:rPr>
+    </w:lvl>
+    <w:lvl w:ilvl="8" w:tplc="04090005" w:tentative="1">
+      <w:start w:val="1"/>
+      <w:numFmt w:val="bullet"/>
+      <w:lvlText w:val=""/>
+      <w:lvlJc w:val="left"/>
+      <w:pPr>
+        <w:ind w:left="6480" w:hanging="360"/>
+      </w:pPr>
+      <w:rPr>
+        <w:rFonts w:ascii="Wingdings" w:hAnsi="Wingdings" w:hint="default"/>
+      </w:rPr>
+    </w:lvl>
+  </w:abstractNum>
   <w:num w:numId="1">
     <w:abstractNumId w:val="0"/>
+  </w:num>
+  <w:num w:numId="2">
+    <w:abstractNumId w:val="1"/>
   </w:num>
 </w:numbering>
 </file>
 
 <file path=word/styles.xml><?xml version="1.0" encoding="utf-8"?>
-<w:styles xmlns:mc="http://schemas.openxmlformats.org/markup-compatibility/2006" xmlns:r="http://schemas.openxmlformats.org/officeDocument/2006/relationships" xmlns:w="http://schemas.openxmlformats.org/wordprocessingml/2006/main" xmlns:w14="http://schemas.microsoft.com/office/word/2010/wordml" xmlns:w15="http://schemas.microsoft.com/office/word/2012/wordml" xmlns:w16se="http://schemas.microsoft.com/office/word/2015/wordml/symex" mc:Ignorable="w14 w15 w16se">
+<w:styles xmlns:mc="http://schemas.openxmlformats.org/markup-compatibility/2006" xmlns:r="http://schemas.openxmlformats.org/officeDocument/2006/relationships" xmlns:w="http://schemas.openxmlformats.org/wordprocessingml/2006/main" xmlns:w14="http://schemas.microsoft.com/office/word/2010/wordml" xmlns:w15="http://schemas.microsoft.com/office/word/2012/wordml" xmlns:w16cid="http://schemas.microsoft.com/office/word/2016/wordml/cid" xmlns:w16se="http://schemas.microsoft.com/office/word/2015/wordml/symex" mc:Ignorable="w14 w15 w16se w16cid">
   <w:docDefaults>
     <w:rPrDefault>
       <w:rPr>
@@ -5537,7 +5521,7 @@
       </w:pPr>
     </w:pPrDefault>
   </w:docDefaults>
-  <w:latentStyles w:defLockedState="0" w:defUIPriority="99" w:defSemiHidden="0" w:defUnhideWhenUsed="0" w:defQFormat="0" w:count="371">
+  <w:latentStyles w:defLockedState="0" w:defUIPriority="99" w:defSemiHidden="0" w:defUnhideWhenUsed="0" w:defQFormat="0" w:count="375">
     <w:lsdException w:name="Normal" w:uiPriority="0" w:qFormat="1"/>
     <w:lsdException w:name="heading 1" w:uiPriority="9" w:qFormat="1"/>
     <w:lsdException w:name="heading 2" w:semiHidden="1" w:uiPriority="9" w:unhideWhenUsed="1" w:qFormat="1"/>
@@ -5909,6 +5893,10 @@
     <w:lsdException w:name="List Table 5 Dark Accent 6" w:uiPriority="50"/>
     <w:lsdException w:name="List Table 6 Colorful Accent 6" w:uiPriority="51"/>
     <w:lsdException w:name="List Table 7 Colorful Accent 6" w:uiPriority="52"/>
+    <w:lsdException w:name="Mention" w:semiHidden="1" w:unhideWhenUsed="1"/>
+    <w:lsdException w:name="Smart Hyperlink" w:semiHidden="1" w:unhideWhenUsed="1"/>
+    <w:lsdException w:name="Hashtag" w:semiHidden="1" w:unhideWhenUsed="1"/>
+    <w:lsdException w:name="Unresolved Mention" w:semiHidden="1" w:unhideWhenUsed="1"/>
   </w:latentStyles>
   <w:style w:type="paragraph" w:default="1" w:styleId="Normal">
     <w:name w:val="Normal"/>

</xml_diff>